<commit_message>
update search account and fix searchs and demo notify
</commit_message>
<xml_diff>
--- a/ChiTietCuaPhu.docx
+++ b/ChiTietCuaPhu.docx
@@ -193,61 +193,7 @@
           <w:szCs w:val="26"/>
           <w:lang w:val="en-US"/>
         </w:rPr>
-        <w:t xml:space="preserve">, email, </w:t>
-      </w:r>
-      <w:r>
-        <w:rPr>
-          <w:rFonts w:asciiTheme="majorHAnsi" w:hAnsiTheme="majorHAnsi" w:cstheme="majorHAnsi"/>
-          <w:sz w:val="26"/>
-          <w:szCs w:val="26"/>
-          <w:lang w:val="en-US"/>
-        </w:rPr>
-        <w:t>Department</w:t>
-      </w:r>
-      <w:r>
-        <w:rPr>
-          <w:rFonts w:asciiTheme="majorHAnsi" w:hAnsiTheme="majorHAnsi" w:cstheme="majorHAnsi"/>
-          <w:sz w:val="26"/>
-          <w:szCs w:val="26"/>
-          <w:lang w:val="en-US"/>
-        </w:rPr>
-        <w:t xml:space="preserve"> Name, </w:t>
-      </w:r>
-      <w:r>
-        <w:rPr>
-          <w:rFonts w:asciiTheme="majorHAnsi" w:hAnsiTheme="majorHAnsi" w:cstheme="majorHAnsi"/>
-          <w:sz w:val="26"/>
-          <w:szCs w:val="26"/>
-          <w:lang w:val="en-US"/>
-        </w:rPr>
-        <w:t>Department</w:t>
-      </w:r>
-      <w:r>
-        <w:rPr>
-          <w:rFonts w:asciiTheme="majorHAnsi" w:hAnsiTheme="majorHAnsi" w:cstheme="majorHAnsi"/>
-          <w:sz w:val="26"/>
-          <w:szCs w:val="26"/>
-          <w:lang w:val="en-US"/>
-        </w:rPr>
-        <w:t xml:space="preserve"> Phone, </w:t>
-      </w:r>
-      <w:r>
-        <w:rPr>
-          <w:rFonts w:asciiTheme="majorHAnsi" w:hAnsiTheme="majorHAnsi" w:cstheme="majorHAnsi"/>
-          <w:sz w:val="26"/>
-          <w:szCs w:val="26"/>
-          <w:lang w:val="en-US"/>
-        </w:rPr>
-        <w:t>Department</w:t>
-      </w:r>
-      <w:r>
-        <w:rPr>
-          <w:rFonts w:asciiTheme="majorHAnsi" w:hAnsiTheme="majorHAnsi" w:cstheme="majorHAnsi"/>
-          <w:sz w:val="26"/>
-          <w:szCs w:val="26"/>
-          <w:lang w:val="en-US"/>
-        </w:rPr>
-        <w:t xml:space="preserve"> Address</w:t>
+        <w:t>, email, Department Name, Department Phone, Department Address</w:t>
       </w:r>
     </w:p>
     <w:p>
@@ -372,16 +318,7 @@
           <w:szCs w:val="26"/>
           <w:lang w:val="en-US"/>
         </w:rPr>
-        <w:t xml:space="preserve">ất cả các trường dữ liệu đã hiển thị ngoại trừ </w:t>
-      </w:r>
-      <w:r>
-        <w:rPr>
-          <w:rFonts w:asciiTheme="majorHAnsi" w:hAnsiTheme="majorHAnsi" w:cstheme="majorHAnsi"/>
-          <w:sz w:val="26"/>
-          <w:szCs w:val="26"/>
-          <w:lang w:val="en-US"/>
-        </w:rPr>
-        <w:t>Employee_id</w:t>
+        <w:t>ất cả các trường dữ liệu đã hiển thị ngoại trừ Employee_id</w:t>
       </w:r>
     </w:p>
     <w:p>
@@ -554,15 +491,7 @@
           <w:sz w:val="26"/>
           <w:szCs w:val="26"/>
         </w:rPr>
-        <w:t xml:space="preserve">Chuyển đổi mật khẩu và salt thành một mảng byte. Để làm điều này, phương thức sử dụng lớp </w:t>
-      </w:r>
-      <w:r>
-        <w:rPr>
-          <w:rFonts w:asciiTheme="majorHAnsi" w:hAnsiTheme="majorHAnsi" w:cstheme="majorHAnsi"/>
-          <w:sz w:val="26"/>
-          <w:szCs w:val="26"/>
-        </w:rPr>
-        <w:t>‘</w:t>
+        <w:t>Chuyển đổi mật khẩu và salt thành một mảng byte. Để làm điều này, phương thức sử dụng lớp ‘</w:t>
       </w:r>
       <w:r>
         <w:rPr>
@@ -572,7 +501,15 @@
           <w:sz w:val="26"/>
           <w:szCs w:val="26"/>
         </w:rPr>
-        <w:t>Encoding.UTF8</w:t>
+        <w:t>Encoding.UTF8’</w:t>
+      </w:r>
+      <w:r>
+        <w:rPr>
+          <w:rFonts w:asciiTheme="majorHAnsi" w:hAnsiTheme="majorHAnsi" w:cstheme="majorHAnsi"/>
+          <w:sz w:val="26"/>
+          <w:szCs w:val="26"/>
+        </w:rPr>
+        <w:t xml:space="preserve"> để chuyển đổi mật khẩu thành mảng byte và sau đó sử dụng ‘</w:t>
       </w:r>
       <w:r>
         <w:rPr>
@@ -582,23 +519,37 @@
           <w:sz w:val="26"/>
           <w:szCs w:val="26"/>
         </w:rPr>
-        <w:t>’</w:t>
-      </w:r>
-      <w:r>
-        <w:rPr>
-          <w:rFonts w:asciiTheme="majorHAnsi" w:hAnsiTheme="majorHAnsi" w:cstheme="majorHAnsi"/>
-          <w:sz w:val="26"/>
-          <w:szCs w:val="26"/>
-        </w:rPr>
-        <w:t xml:space="preserve"> để chuyển đổi mật khẩu thành mảng byte và sau đó sử dụng </w:t>
-      </w:r>
-      <w:r>
-        <w:rPr>
-          <w:rFonts w:asciiTheme="majorHAnsi" w:hAnsiTheme="majorHAnsi" w:cstheme="majorHAnsi"/>
-          <w:sz w:val="26"/>
-          <w:szCs w:val="26"/>
-        </w:rPr>
-        <w:t>‘</w:t>
+        <w:t>Buffer.BlockCopy’</w:t>
+      </w:r>
+      <w:r>
+        <w:rPr>
+          <w:rFonts w:asciiTheme="majorHAnsi" w:hAnsiTheme="majorHAnsi" w:cstheme="majorHAnsi"/>
+          <w:sz w:val="26"/>
+          <w:szCs w:val="26"/>
+        </w:rPr>
+        <w:t>để kết hợp mảng mật khẩu và salt vào một mảng mới.</w:t>
+      </w:r>
+    </w:p>
+    <w:p>
+      <w:pPr>
+        <w:pStyle w:val="oancuaDanhsach"/>
+        <w:numPr>
+          <w:ilvl w:val="1"/>
+          <w:numId w:val="1"/>
+        </w:numPr>
+        <w:rPr>
+          <w:rFonts w:asciiTheme="majorHAnsi" w:hAnsiTheme="majorHAnsi" w:cstheme="majorHAnsi"/>
+          <w:sz w:val="26"/>
+          <w:szCs w:val="26"/>
+        </w:rPr>
+      </w:pPr>
+      <w:r>
+        <w:rPr>
+          <w:rFonts w:asciiTheme="majorHAnsi" w:hAnsiTheme="majorHAnsi" w:cstheme="majorHAnsi"/>
+          <w:sz w:val="26"/>
+          <w:szCs w:val="26"/>
+        </w:rPr>
+        <w:t>Khởi tạo đối tượng ‘</w:t>
       </w:r>
       <w:r>
         <w:rPr>
@@ -608,7 +559,37 @@
           <w:sz w:val="26"/>
           <w:szCs w:val="26"/>
         </w:rPr>
-        <w:t>Buffer.BlockCopy</w:t>
+        <w:t>SHA256’</w:t>
+      </w:r>
+      <w:r>
+        <w:rPr>
+          <w:rFonts w:asciiTheme="majorHAnsi" w:hAnsiTheme="majorHAnsi" w:cstheme="majorHAnsi"/>
+          <w:sz w:val="26"/>
+          <w:szCs w:val="26"/>
+        </w:rPr>
+        <w:t xml:space="preserve"> để thực hiện thuật toán băm trên mật khẩu và salt.</w:t>
+      </w:r>
+    </w:p>
+    <w:p>
+      <w:pPr>
+        <w:pStyle w:val="oancuaDanhsach"/>
+        <w:numPr>
+          <w:ilvl w:val="1"/>
+          <w:numId w:val="1"/>
+        </w:numPr>
+        <w:rPr>
+          <w:rFonts w:asciiTheme="majorHAnsi" w:hAnsiTheme="majorHAnsi" w:cstheme="majorHAnsi"/>
+          <w:sz w:val="26"/>
+          <w:szCs w:val="26"/>
+        </w:rPr>
+      </w:pPr>
+      <w:r>
+        <w:rPr>
+          <w:rFonts w:asciiTheme="majorHAnsi" w:hAnsiTheme="majorHAnsi" w:cstheme="majorHAnsi"/>
+          <w:sz w:val="26"/>
+          <w:szCs w:val="26"/>
+        </w:rPr>
+        <w:t>Thực hiện thuật toán băm trên mảng byte chứa mật khẩu và salt sử dụng ‘</w:t>
       </w:r>
       <w:r>
         <w:rPr>
@@ -618,15 +599,15 @@
           <w:sz w:val="26"/>
           <w:szCs w:val="26"/>
         </w:rPr>
-        <w:t>’</w:t>
-      </w:r>
-      <w:r>
-        <w:rPr>
-          <w:rFonts w:asciiTheme="majorHAnsi" w:hAnsiTheme="majorHAnsi" w:cstheme="majorHAnsi"/>
-          <w:sz w:val="26"/>
-          <w:szCs w:val="26"/>
-        </w:rPr>
-        <w:t>để kết hợp mảng mật khẩu và salt vào một mảng mới.</w:t>
+        <w:t>SHA256.ComputeHash’</w:t>
+      </w:r>
+      <w:r>
+        <w:rPr>
+          <w:rFonts w:asciiTheme="majorHAnsi" w:hAnsiTheme="majorHAnsi" w:cstheme="majorHAnsi"/>
+          <w:sz w:val="26"/>
+          <w:szCs w:val="26"/>
+        </w:rPr>
+        <w:t>. Kết quả là một mảng byte.</w:t>
       </w:r>
     </w:p>
     <w:p>
@@ -648,15 +629,7 @@
           <w:sz w:val="26"/>
           <w:szCs w:val="26"/>
         </w:rPr>
-        <w:t xml:space="preserve">Khởi tạo đối tượng </w:t>
-      </w:r>
-      <w:r>
-        <w:rPr>
-          <w:rFonts w:asciiTheme="majorHAnsi" w:hAnsiTheme="majorHAnsi" w:cstheme="majorHAnsi"/>
-          <w:sz w:val="26"/>
-          <w:szCs w:val="26"/>
-        </w:rPr>
-        <w:t>‘</w:t>
+        <w:t>Chuyển đổi mảng byte thu được từ bước 4 thành chuỗi hexa để lưu trữ. Để làm điều này, phương thức sử dụng lớp ‘</w:t>
       </w:r>
       <w:r>
         <w:rPr>
@@ -666,7 +639,177 @@
           <w:sz w:val="26"/>
           <w:szCs w:val="26"/>
         </w:rPr>
-        <w:t>SHA256</w:t>
+        <w:t>StringBuilder’</w:t>
+      </w:r>
+      <w:r>
+        <w:rPr>
+          <w:rFonts w:asciiTheme="majorHAnsi" w:hAnsiTheme="majorHAnsi" w:cstheme="majorHAnsi"/>
+          <w:sz w:val="26"/>
+          <w:szCs w:val="26"/>
+        </w:rPr>
+        <w:t xml:space="preserve"> và một vòng lặp để chuyển đổi mỗi byte thành hai ký tự hexa.</w:t>
+      </w:r>
+    </w:p>
+    <w:p>
+      <w:pPr>
+        <w:pStyle w:val="oancuaDanhsach"/>
+        <w:numPr>
+          <w:ilvl w:val="1"/>
+          <w:numId w:val="1"/>
+        </w:numPr>
+        <w:rPr>
+          <w:rFonts w:asciiTheme="majorHAnsi" w:hAnsiTheme="majorHAnsi" w:cstheme="majorHAnsi"/>
+          <w:sz w:val="26"/>
+          <w:szCs w:val="26"/>
+        </w:rPr>
+      </w:pPr>
+      <w:r>
+        <w:rPr>
+          <w:rFonts w:asciiTheme="majorHAnsi" w:hAnsiTheme="majorHAnsi" w:cstheme="majorHAnsi"/>
+          <w:sz w:val="26"/>
+          <w:szCs w:val="26"/>
+        </w:rPr>
+        <w:t>Thêm salt vào đầu chuỗi hexa thu được từ bước 5 để có thể phục hồi salt và kiểm tra mật khẩu sau này.</w:t>
+      </w:r>
+    </w:p>
+    <w:p>
+      <w:pPr>
+        <w:pStyle w:val="oancuaDanhsach"/>
+        <w:numPr>
+          <w:ilvl w:val="1"/>
+          <w:numId w:val="1"/>
+        </w:numPr>
+        <w:rPr>
+          <w:rFonts w:asciiTheme="majorHAnsi" w:hAnsiTheme="majorHAnsi" w:cstheme="majorHAnsi"/>
+          <w:sz w:val="26"/>
+          <w:szCs w:val="26"/>
+        </w:rPr>
+      </w:pPr>
+      <w:r>
+        <w:rPr>
+          <w:rFonts w:asciiTheme="majorHAnsi" w:hAnsiTheme="majorHAnsi" w:cstheme="majorHAnsi"/>
+          <w:sz w:val="26"/>
+          <w:szCs w:val="26"/>
+        </w:rPr>
+        <w:t>Trả về chuỗi hexa cuối cùng chứa cả salt và mã hóa mật khẩu.</w:t>
+      </w:r>
+    </w:p>
+    <w:p>
+      <w:pPr>
+        <w:rPr>
+          <w:rFonts w:asciiTheme="majorHAnsi" w:hAnsiTheme="majorHAnsi" w:cstheme="majorHAnsi"/>
+          <w:color w:val="FF0000"/>
+          <w:sz w:val="26"/>
+          <w:szCs w:val="26"/>
+          <w:lang w:val="en-US"/>
+        </w:rPr>
+      </w:pPr>
+      <w:r>
+        <w:rPr>
+          <w:rFonts w:asciiTheme="majorHAnsi" w:hAnsiTheme="majorHAnsi" w:cstheme="majorHAnsi"/>
+          <w:color w:val="FF0000"/>
+          <w:sz w:val="26"/>
+          <w:szCs w:val="26"/>
+          <w:lang w:val="en-US"/>
+        </w:rPr>
+        <w:t>Login</w:t>
+      </w:r>
+    </w:p>
+    <w:p>
+      <w:pPr>
+        <w:pStyle w:val="oancuaDanhsach"/>
+        <w:numPr>
+          <w:ilvl w:val="0"/>
+          <w:numId w:val="1"/>
+        </w:numPr>
+        <w:rPr>
+          <w:rFonts w:asciiTheme="majorHAnsi" w:hAnsiTheme="majorHAnsi" w:cstheme="majorHAnsi"/>
+          <w:sz w:val="26"/>
+          <w:szCs w:val="26"/>
+          <w:lang w:val="en-US"/>
+        </w:rPr>
+      </w:pPr>
+      <w:r>
+        <w:rPr>
+          <w:rFonts w:asciiTheme="majorHAnsi" w:hAnsiTheme="majorHAnsi" w:cstheme="majorHAnsi"/>
+          <w:sz w:val="26"/>
+          <w:szCs w:val="26"/>
+          <w:lang w:val="en-US"/>
+        </w:rPr>
+        <w:lastRenderedPageBreak/>
+        <w:t>Xử lý so sánh mật khẩu với mật khẩu đã Hash</w:t>
+      </w:r>
+    </w:p>
+    <w:p>
+      <w:pPr>
+        <w:pStyle w:val="oancuaDanhsach"/>
+        <w:numPr>
+          <w:ilvl w:val="1"/>
+          <w:numId w:val="1"/>
+        </w:numPr>
+        <w:rPr>
+          <w:rFonts w:asciiTheme="majorHAnsi" w:hAnsiTheme="majorHAnsi" w:cstheme="majorHAnsi"/>
+          <w:sz w:val="26"/>
+          <w:szCs w:val="26"/>
+          <w:lang w:val="en-US"/>
+        </w:rPr>
+      </w:pPr>
+      <w:r>
+        <w:rPr>
+          <w:rFonts w:asciiTheme="majorHAnsi" w:hAnsiTheme="majorHAnsi" w:cstheme="majorHAnsi"/>
+          <w:sz w:val="26"/>
+          <w:szCs w:val="26"/>
+          <w:lang w:val="en-US"/>
+        </w:rPr>
+        <w:t>Lấy salt từ chuỗi hexa đầu tiên trong mật khẩu lưu trữ. Salt là một chuỗi ngẫu nhiên được sử dụng để tăng tính bảo mật của mật khẩu băm, bằng cách trộn thêm một chuỗi ngẫu nhiên vào trước khi thực hiện thuật toán băm.</w:t>
+      </w:r>
+    </w:p>
+    <w:p>
+      <w:pPr>
+        <w:pStyle w:val="oancuaDanhsach"/>
+        <w:numPr>
+          <w:ilvl w:val="1"/>
+          <w:numId w:val="1"/>
+        </w:numPr>
+        <w:rPr>
+          <w:rFonts w:asciiTheme="majorHAnsi" w:hAnsiTheme="majorHAnsi" w:cstheme="majorHAnsi"/>
+          <w:sz w:val="26"/>
+          <w:szCs w:val="26"/>
+          <w:lang w:val="en-US"/>
+        </w:rPr>
+      </w:pPr>
+      <w:r>
+        <w:rPr>
+          <w:rFonts w:asciiTheme="majorHAnsi" w:hAnsiTheme="majorHAnsi" w:cstheme="majorHAnsi"/>
+          <w:sz w:val="26"/>
+          <w:szCs w:val="26"/>
+          <w:lang w:val="en-US"/>
+        </w:rPr>
+        <w:t>Tạo một mảng byte để chứa salt và mật khẩu đầu vào.</w:t>
+      </w:r>
+    </w:p>
+    <w:p>
+      <w:pPr>
+        <w:pStyle w:val="oancuaDanhsach"/>
+        <w:numPr>
+          <w:ilvl w:val="1"/>
+          <w:numId w:val="1"/>
+        </w:numPr>
+        <w:rPr>
+          <w:rFonts w:asciiTheme="majorHAnsi" w:hAnsiTheme="majorHAnsi" w:cstheme="majorHAnsi"/>
+          <w:sz w:val="26"/>
+          <w:szCs w:val="26"/>
+          <w:lang w:val="en-US"/>
+        </w:rPr>
+      </w:pPr>
+      <w:r>
+        <w:rPr>
+          <w:rFonts w:asciiTheme="majorHAnsi" w:hAnsiTheme="majorHAnsi" w:cstheme="majorHAnsi"/>
+          <w:sz w:val="26"/>
+          <w:szCs w:val="26"/>
+          <w:lang w:val="en-US"/>
+        </w:rPr>
+        <w:t xml:space="preserve">Thực hiện thuật toán băm trên mảng byte chứa salt và mật khẩu đầu vào, sử dụng đối tượng </w:t>
       </w:r>
       <w:r>
         <w:rPr>
@@ -675,16 +818,18 @@
           <w:bCs/>
           <w:sz w:val="26"/>
           <w:szCs w:val="26"/>
-        </w:rPr>
-        <w:t>’</w:t>
-      </w:r>
-      <w:r>
-        <w:rPr>
-          <w:rFonts w:asciiTheme="majorHAnsi" w:hAnsiTheme="majorHAnsi" w:cstheme="majorHAnsi"/>
-          <w:sz w:val="26"/>
-          <w:szCs w:val="26"/>
-        </w:rPr>
-        <w:t xml:space="preserve"> để thực hiện thuật toán băm trên mật khẩu và salt.</w:t>
+          <w:lang w:val="en-US"/>
+        </w:rPr>
+        <w:t>SHA256</w:t>
+      </w:r>
+      <w:r>
+        <w:rPr>
+          <w:rFonts w:asciiTheme="majorHAnsi" w:hAnsiTheme="majorHAnsi" w:cstheme="majorHAnsi"/>
+          <w:sz w:val="26"/>
+          <w:szCs w:val="26"/>
+          <w:lang w:val="en-US"/>
+        </w:rPr>
+        <w:t>.</w:t>
       </w:r>
     </w:p>
     <w:p>
@@ -698,21 +843,96 @@
           <w:rFonts w:asciiTheme="majorHAnsi" w:hAnsiTheme="majorHAnsi" w:cstheme="majorHAnsi"/>
           <w:sz w:val="26"/>
           <w:szCs w:val="26"/>
-        </w:rPr>
-      </w:pPr>
-      <w:r>
-        <w:rPr>
-          <w:rFonts w:asciiTheme="majorHAnsi" w:hAnsiTheme="majorHAnsi" w:cstheme="majorHAnsi"/>
-          <w:sz w:val="26"/>
-          <w:szCs w:val="26"/>
-        </w:rPr>
-        <w:t xml:space="preserve">Thực hiện thuật toán băm trên mảng byte chứa mật khẩu và salt sử dụng </w:t>
-      </w:r>
-      <w:r>
-        <w:rPr>
-          <w:rFonts w:asciiTheme="majorHAnsi" w:hAnsiTheme="majorHAnsi" w:cstheme="majorHAnsi"/>
-          <w:sz w:val="26"/>
-          <w:szCs w:val="26"/>
+          <w:lang w:val="en-US"/>
+        </w:rPr>
+      </w:pPr>
+      <w:r>
+        <w:rPr>
+          <w:rFonts w:asciiTheme="majorHAnsi" w:hAnsiTheme="majorHAnsi" w:cstheme="majorHAnsi"/>
+          <w:sz w:val="26"/>
+          <w:szCs w:val="26"/>
+          <w:lang w:val="en-US"/>
+        </w:rPr>
+        <w:t>Chuyển đổi kết quả thuật toán băm từ mảng byte thành chuỗi hexa để so sánh với mật khẩu lưu trữ.</w:t>
+      </w:r>
+    </w:p>
+    <w:p>
+      <w:pPr>
+        <w:pStyle w:val="oancuaDanhsach"/>
+        <w:numPr>
+          <w:ilvl w:val="1"/>
+          <w:numId w:val="1"/>
+        </w:numPr>
+        <w:rPr>
+          <w:rFonts w:asciiTheme="majorHAnsi" w:hAnsiTheme="majorHAnsi" w:cstheme="majorHAnsi"/>
+          <w:sz w:val="26"/>
+          <w:szCs w:val="26"/>
+          <w:lang w:val="en-US"/>
+        </w:rPr>
+      </w:pPr>
+      <w:r>
+        <w:rPr>
+          <w:rFonts w:asciiTheme="majorHAnsi" w:hAnsiTheme="majorHAnsi" w:cstheme="majorHAnsi"/>
+          <w:sz w:val="26"/>
+          <w:szCs w:val="26"/>
+          <w:lang w:val="en-US"/>
+        </w:rPr>
+        <w:t>Thêm salt vào đầu chuỗi hexa kết quả thuật toán băm.</w:t>
+      </w:r>
+    </w:p>
+    <w:p>
+      <w:pPr>
+        <w:pStyle w:val="oancuaDanhsach"/>
+        <w:numPr>
+          <w:ilvl w:val="1"/>
+          <w:numId w:val="1"/>
+        </w:numPr>
+        <w:rPr>
+          <w:rFonts w:asciiTheme="majorHAnsi" w:hAnsiTheme="majorHAnsi" w:cstheme="majorHAnsi"/>
+          <w:sz w:val="26"/>
+          <w:szCs w:val="26"/>
+          <w:lang w:val="en-US"/>
+        </w:rPr>
+      </w:pPr>
+      <w:r>
+        <w:rPr>
+          <w:rFonts w:asciiTheme="majorHAnsi" w:hAnsiTheme="majorHAnsi" w:cstheme="majorHAnsi"/>
+          <w:sz w:val="26"/>
+          <w:szCs w:val="26"/>
+          <w:lang w:val="en-US"/>
+        </w:rPr>
+        <w:t>So sánh chuỗi hexa kết quả thuật toán băm với chuỗi hexa của mật khẩu lưu trữ. Nếu hai chuỗi giống nhau, mật khẩu đầu vào được xác thực đúng và phương thức trả về giá trị true, ngược lại phương thức trả về giá trị false.</w:t>
+      </w:r>
+    </w:p>
+    <w:p>
+      <w:pPr>
+        <w:pStyle w:val="oancuaDanhsach"/>
+        <w:numPr>
+          <w:ilvl w:val="1"/>
+          <w:numId w:val="1"/>
+        </w:numPr>
+        <w:rPr>
+          <w:rFonts w:asciiTheme="majorHAnsi" w:hAnsiTheme="majorHAnsi" w:cstheme="majorHAnsi"/>
+          <w:sz w:val="26"/>
+          <w:szCs w:val="26"/>
+          <w:lang w:val="en-US"/>
+        </w:rPr>
+      </w:pPr>
+      <w:r>
+        <w:rPr>
+          <w:rFonts w:asciiTheme="majorHAnsi" w:hAnsiTheme="majorHAnsi" w:cstheme="majorHAnsi"/>
+          <w:sz w:val="26"/>
+          <w:szCs w:val="26"/>
+          <w:lang w:val="en-US"/>
+        </w:rPr>
+        <w:t xml:space="preserve">Lưu ý rằng trong quá trình so sánh chuỗi, phương thức sử dụng </w:t>
+      </w:r>
+      <w:r>
+        <w:rPr>
+          <w:rFonts w:asciiTheme="majorHAnsi" w:hAnsiTheme="majorHAnsi" w:cstheme="majorHAnsi"/>
+          <w:sz w:val="26"/>
+          <w:szCs w:val="26"/>
+          <w:lang w:val="en-US"/>
         </w:rPr>
         <w:t>‘</w:t>
       </w:r>
@@ -723,393 +943,9 @@
           <w:bCs/>
           <w:sz w:val="26"/>
           <w:szCs w:val="26"/>
-        </w:rPr>
-        <w:t>SHA256.ComputeHash</w:t>
-      </w:r>
-      <w:r>
-        <w:rPr>
-          <w:rFonts w:asciiTheme="majorHAnsi" w:hAnsiTheme="majorHAnsi" w:cstheme="majorHAnsi"/>
-          <w:b/>
-          <w:bCs/>
-          <w:sz w:val="26"/>
-          <w:szCs w:val="26"/>
-        </w:rPr>
-        <w:t>’</w:t>
-      </w:r>
-      <w:r>
-        <w:rPr>
-          <w:rFonts w:asciiTheme="majorHAnsi" w:hAnsiTheme="majorHAnsi" w:cstheme="majorHAnsi"/>
-          <w:sz w:val="26"/>
-          <w:szCs w:val="26"/>
-        </w:rPr>
-        <w:t>. Kết quả là một mảng byte.</w:t>
-      </w:r>
-    </w:p>
-    <w:p>
-      <w:pPr>
-        <w:pStyle w:val="oancuaDanhsach"/>
-        <w:numPr>
-          <w:ilvl w:val="1"/>
-          <w:numId w:val="1"/>
-        </w:numPr>
-        <w:rPr>
-          <w:rFonts w:asciiTheme="majorHAnsi" w:hAnsiTheme="majorHAnsi" w:cstheme="majorHAnsi"/>
-          <w:sz w:val="26"/>
-          <w:szCs w:val="26"/>
-        </w:rPr>
-      </w:pPr>
-      <w:r>
-        <w:rPr>
-          <w:rFonts w:asciiTheme="majorHAnsi" w:hAnsiTheme="majorHAnsi" w:cstheme="majorHAnsi"/>
-          <w:sz w:val="26"/>
-          <w:szCs w:val="26"/>
-        </w:rPr>
-        <w:t xml:space="preserve">Chuyển đổi mảng byte thu được từ bước 4 thành chuỗi hexa để lưu trữ. Để làm điều này, phương thức sử dụng lớp </w:t>
-      </w:r>
-      <w:r>
-        <w:rPr>
-          <w:rFonts w:asciiTheme="majorHAnsi" w:hAnsiTheme="majorHAnsi" w:cstheme="majorHAnsi"/>
-          <w:sz w:val="26"/>
-          <w:szCs w:val="26"/>
-        </w:rPr>
-        <w:t>‘</w:t>
-      </w:r>
-      <w:r>
-        <w:rPr>
-          <w:rFonts w:asciiTheme="majorHAnsi" w:hAnsiTheme="majorHAnsi" w:cstheme="majorHAnsi"/>
-          <w:b/>
-          <w:bCs/>
-          <w:sz w:val="26"/>
-          <w:szCs w:val="26"/>
-        </w:rPr>
-        <w:t>StringBuilder</w:t>
-      </w:r>
-      <w:r>
-        <w:rPr>
-          <w:rFonts w:asciiTheme="majorHAnsi" w:hAnsiTheme="majorHAnsi" w:cstheme="majorHAnsi"/>
-          <w:b/>
-          <w:bCs/>
-          <w:sz w:val="26"/>
-          <w:szCs w:val="26"/>
-        </w:rPr>
-        <w:t>’</w:t>
-      </w:r>
-      <w:r>
-        <w:rPr>
-          <w:rFonts w:asciiTheme="majorHAnsi" w:hAnsiTheme="majorHAnsi" w:cstheme="majorHAnsi"/>
-          <w:sz w:val="26"/>
-          <w:szCs w:val="26"/>
-        </w:rPr>
-        <w:t xml:space="preserve"> và một vòng lặp để chuyển đổi mỗi byte thành hai ký tự hexa.</w:t>
-      </w:r>
-    </w:p>
-    <w:p>
-      <w:pPr>
-        <w:pStyle w:val="oancuaDanhsach"/>
-        <w:numPr>
-          <w:ilvl w:val="1"/>
-          <w:numId w:val="1"/>
-        </w:numPr>
-        <w:rPr>
-          <w:rFonts w:asciiTheme="majorHAnsi" w:hAnsiTheme="majorHAnsi" w:cstheme="majorHAnsi"/>
-          <w:sz w:val="26"/>
-          <w:szCs w:val="26"/>
-        </w:rPr>
-      </w:pPr>
-      <w:r>
-        <w:rPr>
-          <w:rFonts w:asciiTheme="majorHAnsi" w:hAnsiTheme="majorHAnsi" w:cstheme="majorHAnsi"/>
-          <w:sz w:val="26"/>
-          <w:szCs w:val="26"/>
-        </w:rPr>
-        <w:t>Thêm salt vào đầu chuỗi hexa thu được từ bước 5 để có thể phục hồi salt và kiểm tra mật khẩu sau này.</w:t>
-      </w:r>
-    </w:p>
-    <w:p>
-      <w:pPr>
-        <w:pStyle w:val="oancuaDanhsach"/>
-        <w:numPr>
-          <w:ilvl w:val="1"/>
-          <w:numId w:val="1"/>
-        </w:numPr>
-        <w:rPr>
-          <w:rFonts w:asciiTheme="majorHAnsi" w:hAnsiTheme="majorHAnsi" w:cstheme="majorHAnsi"/>
-          <w:sz w:val="26"/>
-          <w:szCs w:val="26"/>
-        </w:rPr>
-      </w:pPr>
-      <w:r>
-        <w:rPr>
-          <w:rFonts w:asciiTheme="majorHAnsi" w:hAnsiTheme="majorHAnsi" w:cstheme="majorHAnsi"/>
-          <w:sz w:val="26"/>
-          <w:szCs w:val="26"/>
-        </w:rPr>
-        <w:t>Trả về chuỗi hexa cuối cùng chứa cả salt và mã hóa mật khẩu.</w:t>
-      </w:r>
-    </w:p>
-    <w:p>
-      <w:pPr>
-        <w:rPr>
-          <w:rFonts w:asciiTheme="majorHAnsi" w:hAnsiTheme="majorHAnsi" w:cstheme="majorHAnsi"/>
-          <w:color w:val="FF0000"/>
-          <w:sz w:val="26"/>
-          <w:szCs w:val="26"/>
-          <w:lang w:val="en-US"/>
-        </w:rPr>
-      </w:pPr>
-      <w:r>
-        <w:rPr>
-          <w:rFonts w:asciiTheme="majorHAnsi" w:hAnsiTheme="majorHAnsi" w:cstheme="majorHAnsi"/>
-          <w:color w:val="FF0000"/>
-          <w:sz w:val="26"/>
-          <w:szCs w:val="26"/>
-          <w:lang w:val="en-US"/>
-        </w:rPr>
-        <w:t>Login</w:t>
-      </w:r>
-    </w:p>
-    <w:p>
-      <w:pPr>
-        <w:pStyle w:val="oancuaDanhsach"/>
-        <w:numPr>
-          <w:ilvl w:val="0"/>
-          <w:numId w:val="1"/>
-        </w:numPr>
-        <w:rPr>
-          <w:rFonts w:asciiTheme="majorHAnsi" w:hAnsiTheme="majorHAnsi" w:cstheme="majorHAnsi"/>
-          <w:sz w:val="26"/>
-          <w:szCs w:val="26"/>
-          <w:lang w:val="en-US"/>
-        </w:rPr>
-      </w:pPr>
-      <w:r>
-        <w:rPr>
-          <w:rFonts w:asciiTheme="majorHAnsi" w:hAnsiTheme="majorHAnsi" w:cstheme="majorHAnsi"/>
-          <w:sz w:val="26"/>
-          <w:szCs w:val="26"/>
-          <w:lang w:val="en-US"/>
-        </w:rPr>
-        <w:lastRenderedPageBreak/>
-        <w:t>Xử lý so sánh mật khẩu với mật khẩu đã Hash</w:t>
-      </w:r>
-    </w:p>
-    <w:p>
-      <w:pPr>
-        <w:pStyle w:val="oancuaDanhsach"/>
-        <w:numPr>
-          <w:ilvl w:val="1"/>
-          <w:numId w:val="1"/>
-        </w:numPr>
-        <w:rPr>
-          <w:rFonts w:asciiTheme="majorHAnsi" w:hAnsiTheme="majorHAnsi" w:cstheme="majorHAnsi"/>
-          <w:sz w:val="26"/>
-          <w:szCs w:val="26"/>
-          <w:lang w:val="en-US"/>
-        </w:rPr>
-      </w:pPr>
-      <w:r>
-        <w:rPr>
-          <w:rFonts w:asciiTheme="majorHAnsi" w:hAnsiTheme="majorHAnsi" w:cstheme="majorHAnsi"/>
-          <w:sz w:val="26"/>
-          <w:szCs w:val="26"/>
-          <w:lang w:val="en-US"/>
-        </w:rPr>
-        <w:t>Lấy salt từ chuỗi hexa đầu tiên trong mật khẩu lưu trữ. Salt là một chuỗi ngẫu nhiên được sử dụng để tăng tính bảo mật của mật khẩu băm, bằng cách trộn thêm một chuỗi ngẫu nhiên vào trước khi thực hiện thuật toán băm.</w:t>
-      </w:r>
-    </w:p>
-    <w:p>
-      <w:pPr>
-        <w:pStyle w:val="oancuaDanhsach"/>
-        <w:numPr>
-          <w:ilvl w:val="1"/>
-          <w:numId w:val="1"/>
-        </w:numPr>
-        <w:rPr>
-          <w:rFonts w:asciiTheme="majorHAnsi" w:hAnsiTheme="majorHAnsi" w:cstheme="majorHAnsi"/>
-          <w:sz w:val="26"/>
-          <w:szCs w:val="26"/>
-          <w:lang w:val="en-US"/>
-        </w:rPr>
-      </w:pPr>
-      <w:r>
-        <w:rPr>
-          <w:rFonts w:asciiTheme="majorHAnsi" w:hAnsiTheme="majorHAnsi" w:cstheme="majorHAnsi"/>
-          <w:sz w:val="26"/>
-          <w:szCs w:val="26"/>
-          <w:lang w:val="en-US"/>
-        </w:rPr>
-        <w:t>Tạo một mảng byte để chứa salt và mật khẩu đầu vào.</w:t>
-      </w:r>
-    </w:p>
-    <w:p>
-      <w:pPr>
-        <w:pStyle w:val="oancuaDanhsach"/>
-        <w:numPr>
-          <w:ilvl w:val="1"/>
-          <w:numId w:val="1"/>
-        </w:numPr>
-        <w:rPr>
-          <w:rFonts w:asciiTheme="majorHAnsi" w:hAnsiTheme="majorHAnsi" w:cstheme="majorHAnsi"/>
-          <w:sz w:val="26"/>
-          <w:szCs w:val="26"/>
-          <w:lang w:val="en-US"/>
-        </w:rPr>
-      </w:pPr>
-      <w:r>
-        <w:rPr>
-          <w:rFonts w:asciiTheme="majorHAnsi" w:hAnsiTheme="majorHAnsi" w:cstheme="majorHAnsi"/>
-          <w:sz w:val="26"/>
-          <w:szCs w:val="26"/>
-          <w:lang w:val="en-US"/>
-        </w:rPr>
-        <w:t xml:space="preserve">Thực hiện thuật toán băm trên mảng byte chứa salt và mật khẩu đầu vào, sử dụng đối tượng </w:t>
-      </w:r>
-      <w:r>
-        <w:rPr>
-          <w:rFonts w:asciiTheme="majorHAnsi" w:hAnsiTheme="majorHAnsi" w:cstheme="majorHAnsi"/>
-          <w:b/>
-          <w:bCs/>
-          <w:sz w:val="26"/>
-          <w:szCs w:val="26"/>
-          <w:lang w:val="en-US"/>
-        </w:rPr>
-        <w:t>SHA256</w:t>
-      </w:r>
-      <w:r>
-        <w:rPr>
-          <w:rFonts w:asciiTheme="majorHAnsi" w:hAnsiTheme="majorHAnsi" w:cstheme="majorHAnsi"/>
-          <w:sz w:val="26"/>
-          <w:szCs w:val="26"/>
-          <w:lang w:val="en-US"/>
-        </w:rPr>
-        <w:t>.</w:t>
-      </w:r>
-    </w:p>
-    <w:p>
-      <w:pPr>
-        <w:pStyle w:val="oancuaDanhsach"/>
-        <w:numPr>
-          <w:ilvl w:val="1"/>
-          <w:numId w:val="1"/>
-        </w:numPr>
-        <w:rPr>
-          <w:rFonts w:asciiTheme="majorHAnsi" w:hAnsiTheme="majorHAnsi" w:cstheme="majorHAnsi"/>
-          <w:sz w:val="26"/>
-          <w:szCs w:val="26"/>
-          <w:lang w:val="en-US"/>
-        </w:rPr>
-      </w:pPr>
-      <w:r>
-        <w:rPr>
-          <w:rFonts w:asciiTheme="majorHAnsi" w:hAnsiTheme="majorHAnsi" w:cstheme="majorHAnsi"/>
-          <w:sz w:val="26"/>
-          <w:szCs w:val="26"/>
-          <w:lang w:val="en-US"/>
-        </w:rPr>
-        <w:t>Chuyển đổi kết quả thuật toán băm từ mảng byte thành chuỗi hexa để so sánh với mật khẩu lưu trữ.</w:t>
-      </w:r>
-    </w:p>
-    <w:p>
-      <w:pPr>
-        <w:pStyle w:val="oancuaDanhsach"/>
-        <w:numPr>
-          <w:ilvl w:val="1"/>
-          <w:numId w:val="1"/>
-        </w:numPr>
-        <w:rPr>
-          <w:rFonts w:asciiTheme="majorHAnsi" w:hAnsiTheme="majorHAnsi" w:cstheme="majorHAnsi"/>
-          <w:sz w:val="26"/>
-          <w:szCs w:val="26"/>
-          <w:lang w:val="en-US"/>
-        </w:rPr>
-      </w:pPr>
-      <w:r>
-        <w:rPr>
-          <w:rFonts w:asciiTheme="majorHAnsi" w:hAnsiTheme="majorHAnsi" w:cstheme="majorHAnsi"/>
-          <w:sz w:val="26"/>
-          <w:szCs w:val="26"/>
-          <w:lang w:val="en-US"/>
-        </w:rPr>
-        <w:t>Thêm salt vào đầu chuỗi hexa kết quả thuật toán băm.</w:t>
-      </w:r>
-    </w:p>
-    <w:p>
-      <w:pPr>
-        <w:pStyle w:val="oancuaDanhsach"/>
-        <w:numPr>
-          <w:ilvl w:val="1"/>
-          <w:numId w:val="1"/>
-        </w:numPr>
-        <w:rPr>
-          <w:rFonts w:asciiTheme="majorHAnsi" w:hAnsiTheme="majorHAnsi" w:cstheme="majorHAnsi"/>
-          <w:sz w:val="26"/>
-          <w:szCs w:val="26"/>
-          <w:lang w:val="en-US"/>
-        </w:rPr>
-      </w:pPr>
-      <w:r>
-        <w:rPr>
-          <w:rFonts w:asciiTheme="majorHAnsi" w:hAnsiTheme="majorHAnsi" w:cstheme="majorHAnsi"/>
-          <w:sz w:val="26"/>
-          <w:szCs w:val="26"/>
-          <w:lang w:val="en-US"/>
-        </w:rPr>
-        <w:t>So sánh chuỗi hexa kết quả thuật toán băm với chuỗi hexa của mật khẩu lưu trữ. Nếu hai chuỗi giống nhau, mật khẩu đầu vào được xác thực đúng và phương thức trả về giá trị true, ngược lại phương thức trả về giá trị false.</w:t>
-      </w:r>
-    </w:p>
-    <w:p>
-      <w:pPr>
-        <w:pStyle w:val="oancuaDanhsach"/>
-        <w:numPr>
-          <w:ilvl w:val="1"/>
-          <w:numId w:val="1"/>
-        </w:numPr>
-        <w:rPr>
-          <w:rFonts w:asciiTheme="majorHAnsi" w:hAnsiTheme="majorHAnsi" w:cstheme="majorHAnsi"/>
-          <w:sz w:val="26"/>
-          <w:szCs w:val="26"/>
-          <w:lang w:val="en-US"/>
-        </w:rPr>
-      </w:pPr>
-      <w:r>
-        <w:rPr>
-          <w:rFonts w:asciiTheme="majorHAnsi" w:hAnsiTheme="majorHAnsi" w:cstheme="majorHAnsi"/>
-          <w:sz w:val="26"/>
-          <w:szCs w:val="26"/>
-          <w:lang w:val="en-US"/>
-        </w:rPr>
-        <w:t xml:space="preserve">Lưu ý rằng trong quá trình so sánh chuỗi, phương thức sử dụng </w:t>
-      </w:r>
-      <w:r>
-        <w:rPr>
-          <w:rFonts w:asciiTheme="majorHAnsi" w:hAnsiTheme="majorHAnsi" w:cstheme="majorHAnsi"/>
-          <w:sz w:val="26"/>
-          <w:szCs w:val="26"/>
-          <w:lang w:val="en-US"/>
-        </w:rPr>
-        <w:t>‘</w:t>
-      </w:r>
-      <w:r>
-        <w:rPr>
-          <w:rFonts w:asciiTheme="majorHAnsi" w:hAnsiTheme="majorHAnsi" w:cstheme="majorHAnsi"/>
-          <w:b/>
-          <w:bCs/>
-          <w:sz w:val="26"/>
-          <w:szCs w:val="26"/>
-          <w:lang w:val="en-US"/>
-        </w:rPr>
-        <w:t>StringComparison.OrdinalIgnoreCase</w:t>
-      </w:r>
-      <w:r>
-        <w:rPr>
-          <w:rFonts w:asciiTheme="majorHAnsi" w:hAnsiTheme="majorHAnsi" w:cstheme="majorHAnsi"/>
-          <w:b/>
-          <w:bCs/>
-          <w:sz w:val="26"/>
-          <w:szCs w:val="26"/>
-          <w:lang w:val="en-US"/>
-        </w:rPr>
-        <w:t>’</w:t>
+          <w:lang w:val="en-US"/>
+        </w:rPr>
+        <w:t>StringComparison.OrdinalIgnoreCase’</w:t>
       </w:r>
       <w:r>
         <w:rPr>
@@ -1248,6 +1084,220 @@
         </w:rPr>
         <w:t>Chưa xử lý ràng buộc</w:t>
       </w:r>
+    </w:p>
+    <w:p>
+      <w:pPr>
+        <w:rPr>
+          <w:rFonts w:asciiTheme="majorHAnsi" w:hAnsiTheme="majorHAnsi" w:cstheme="majorHAnsi"/>
+          <w:color w:val="FF0000"/>
+          <w:sz w:val="26"/>
+          <w:szCs w:val="26"/>
+          <w:lang w:val="en-US"/>
+        </w:rPr>
+      </w:pPr>
+      <w:r>
+        <w:rPr>
+          <w:rFonts w:asciiTheme="majorHAnsi" w:hAnsiTheme="majorHAnsi" w:cstheme="majorHAnsi"/>
+          <w:color w:val="FF0000"/>
+          <w:sz w:val="26"/>
+          <w:szCs w:val="26"/>
+          <w:lang w:val="en-US"/>
+        </w:rPr>
+        <w:t>Account Page</w:t>
+      </w:r>
+    </w:p>
+    <w:p>
+      <w:pPr>
+        <w:pStyle w:val="oancuaDanhsach"/>
+        <w:numPr>
+          <w:ilvl w:val="0"/>
+          <w:numId w:val="1"/>
+        </w:numPr>
+        <w:rPr>
+          <w:rFonts w:asciiTheme="majorHAnsi" w:hAnsiTheme="majorHAnsi" w:cstheme="majorHAnsi"/>
+          <w:sz w:val="26"/>
+          <w:szCs w:val="26"/>
+          <w:lang w:val="en-US"/>
+        </w:rPr>
+      </w:pPr>
+      <w:r>
+        <w:rPr>
+          <w:rFonts w:asciiTheme="majorHAnsi" w:hAnsiTheme="majorHAnsi" w:cstheme="majorHAnsi"/>
+          <w:sz w:val="26"/>
+          <w:szCs w:val="26"/>
+          <w:lang w:val="en-US"/>
+        </w:rPr>
+        <w:t>Hiện tất cả thông tin account lên table</w:t>
+      </w:r>
+    </w:p>
+    <w:p>
+      <w:pPr>
+        <w:pStyle w:val="oancuaDanhsach"/>
+        <w:numPr>
+          <w:ilvl w:val="0"/>
+          <w:numId w:val="1"/>
+        </w:numPr>
+        <w:rPr>
+          <w:rFonts w:asciiTheme="majorHAnsi" w:hAnsiTheme="majorHAnsi" w:cstheme="majorHAnsi"/>
+          <w:sz w:val="26"/>
+          <w:szCs w:val="26"/>
+          <w:lang w:val="en-US"/>
+        </w:rPr>
+      </w:pPr>
+      <w:r>
+        <w:rPr>
+          <w:rFonts w:asciiTheme="majorHAnsi" w:hAnsiTheme="majorHAnsi" w:cstheme="majorHAnsi"/>
+          <w:sz w:val="26"/>
+          <w:szCs w:val="26"/>
+          <w:lang w:val="en-US"/>
+        </w:rPr>
+        <w:t>Khi nhấn vào nút Assign em</w:t>
+      </w:r>
+      <w:r>
+        <w:rPr>
+          <w:rFonts w:asciiTheme="majorHAnsi" w:hAnsiTheme="majorHAnsi" w:cstheme="majorHAnsi"/>
+          <w:sz w:val="26"/>
+          <w:szCs w:val="26"/>
+          <w:lang w:val="en-US"/>
+        </w:rPr>
+        <w:t>ployee id thì table sẽ hiện lên các account chưa có employee Id và hiện thêm nút Assign để thực hiện việc gán employee id vào</w:t>
+      </w:r>
+    </w:p>
+    <w:p>
+      <w:pPr>
+        <w:pStyle w:val="oancuaDanhsach"/>
+        <w:numPr>
+          <w:ilvl w:val="0"/>
+          <w:numId w:val="1"/>
+        </w:numPr>
+        <w:rPr>
+          <w:rFonts w:asciiTheme="majorHAnsi" w:hAnsiTheme="majorHAnsi" w:cstheme="majorHAnsi"/>
+          <w:sz w:val="26"/>
+          <w:szCs w:val="26"/>
+          <w:lang w:val="en-US"/>
+        </w:rPr>
+      </w:pPr>
+      <w:r>
+        <w:rPr>
+          <w:rFonts w:asciiTheme="majorHAnsi" w:hAnsiTheme="majorHAnsi" w:cstheme="majorHAnsi"/>
+          <w:sz w:val="26"/>
+          <w:szCs w:val="26"/>
+          <w:lang w:val="en-US"/>
+        </w:rPr>
+        <w:t>Khi nhấn vào nút Assign thì sẽ</w:t>
+      </w:r>
+      <w:r>
+        <w:rPr>
+          <w:rFonts w:asciiTheme="majorHAnsi" w:hAnsiTheme="majorHAnsi" w:cstheme="majorHAnsi"/>
+          <w:sz w:val="26"/>
+          <w:szCs w:val="26"/>
+          <w:lang w:val="en-US"/>
+        </w:rPr>
+        <w:t xml:space="preserve"> hiện table có các employee chưa có account và nút Assign để thực hiện việc gán</w:t>
+      </w:r>
+    </w:p>
+    <w:p>
+      <w:pPr>
+        <w:pStyle w:val="oancuaDanhsach"/>
+        <w:numPr>
+          <w:ilvl w:val="0"/>
+          <w:numId w:val="1"/>
+        </w:numPr>
+        <w:rPr>
+          <w:rFonts w:asciiTheme="majorHAnsi" w:hAnsiTheme="majorHAnsi" w:cstheme="majorHAnsi"/>
+          <w:sz w:val="26"/>
+          <w:szCs w:val="26"/>
+          <w:lang w:val="en-US"/>
+        </w:rPr>
+      </w:pPr>
+      <w:r>
+        <w:rPr>
+          <w:rFonts w:asciiTheme="majorHAnsi" w:hAnsiTheme="majorHAnsi" w:cstheme="majorHAnsi"/>
+          <w:sz w:val="26"/>
+          <w:szCs w:val="26"/>
+          <w:lang w:val="en-US"/>
+        </w:rPr>
+        <w:t>So sánh position của employee với type của account nếu không giống nhau thì sẽ hiện “</w:t>
+      </w:r>
+      <w:r>
+        <w:rPr>
+          <w:rFonts w:asciiTheme="majorHAnsi" w:hAnsiTheme="majorHAnsi" w:cstheme="majorHAnsi"/>
+          <w:sz w:val="26"/>
+          <w:szCs w:val="26"/>
+          <w:lang w:val="en-US"/>
+        </w:rPr>
+        <w:t>Account and Employee are not functional</w:t>
+      </w:r>
+      <w:r>
+        <w:rPr>
+          <w:rFonts w:asciiTheme="majorHAnsi" w:hAnsiTheme="majorHAnsi" w:cstheme="majorHAnsi"/>
+          <w:sz w:val="26"/>
+          <w:szCs w:val="26"/>
+          <w:lang w:val="en-US"/>
+        </w:rPr>
+        <w:t xml:space="preserve">” </w:t>
+      </w:r>
+    </w:p>
+    <w:p>
+      <w:pPr>
+        <w:pStyle w:val="oancuaDanhsach"/>
+        <w:numPr>
+          <w:ilvl w:val="0"/>
+          <w:numId w:val="1"/>
+        </w:numPr>
+        <w:rPr>
+          <w:rFonts w:asciiTheme="majorHAnsi" w:hAnsiTheme="majorHAnsi" w:cstheme="majorHAnsi"/>
+          <w:sz w:val="26"/>
+          <w:szCs w:val="26"/>
+          <w:lang w:val="en-US"/>
+        </w:rPr>
+      </w:pPr>
+      <w:r>
+        <w:rPr>
+          <w:rFonts w:asciiTheme="majorHAnsi" w:hAnsiTheme="majorHAnsi" w:cstheme="majorHAnsi"/>
+          <w:sz w:val="26"/>
+          <w:szCs w:val="26"/>
+          <w:lang w:val="en-US"/>
+        </w:rPr>
+        <w:t>Thực hiện việc tìm kiếm các employee đó theo id và position</w:t>
+      </w:r>
+    </w:p>
+    <w:p>
+      <w:pPr>
+        <w:pStyle w:val="oancuaDanhsach"/>
+        <w:numPr>
+          <w:ilvl w:val="0"/>
+          <w:numId w:val="1"/>
+        </w:numPr>
+        <w:rPr>
+          <w:rFonts w:asciiTheme="majorHAnsi" w:hAnsiTheme="majorHAnsi" w:cstheme="majorHAnsi"/>
+          <w:sz w:val="26"/>
+          <w:szCs w:val="26"/>
+          <w:lang w:val="en-US"/>
+        </w:rPr>
+      </w:pPr>
+      <w:r>
+        <w:rPr>
+          <w:rFonts w:asciiTheme="majorHAnsi" w:hAnsiTheme="majorHAnsi" w:cstheme="majorHAnsi"/>
+          <w:sz w:val="26"/>
+          <w:szCs w:val="26"/>
+          <w:lang w:val="en-US"/>
+        </w:rPr>
+        <w:t>Xử lý search theo 2 dạng đầy đủ account và các account chưa có employee id</w:t>
+      </w:r>
+    </w:p>
+    <w:p>
+      <w:pPr>
+        <w:rPr>
+          <w:rFonts w:asciiTheme="majorHAnsi" w:hAnsiTheme="majorHAnsi" w:cstheme="majorHAnsi"/>
+          <w:b/>
+          <w:bCs/>
+          <w:color w:val="FF0000"/>
+          <w:sz w:val="26"/>
+          <w:szCs w:val="26"/>
+          <w:lang w:val="en-US"/>
+        </w:rPr>
+      </w:pPr>
     </w:p>
     <w:sectPr>
       <w:pgSz w:w="11906" w:h="16838"/>

</xml_diff>

<commit_message>
complete notify, update sql, fix search in employeepage and fix employeepageUI
</commit_message>
<xml_diff>
--- a/ChiTietCuaPhu.docx
+++ b/ChiTietCuaPhu.docx
@@ -1095,6 +1095,7 @@
           <w:lang w:val="en-US"/>
         </w:rPr>
       </w:pPr>
+      <w:bookmarkStart w:id="0" w:name="_Hlk133165380"/>
       <w:r>
         <w:rPr>
           <w:rFonts w:asciiTheme="majorHAnsi" w:hAnsiTheme="majorHAnsi" w:cstheme="majorHAnsi"/>
@@ -1286,18 +1287,95 @@
         <w:t>Xử lý search theo 2 dạng đầy đủ account và các account chưa có employee id</w:t>
       </w:r>
     </w:p>
-    <w:p>
-      <w:pPr>
-        <w:rPr>
-          <w:rFonts w:asciiTheme="majorHAnsi" w:hAnsiTheme="majorHAnsi" w:cstheme="majorHAnsi"/>
-          <w:b/>
-          <w:bCs/>
+    <w:bookmarkEnd w:id="0"/>
+    <w:p>
+      <w:pPr>
+        <w:rPr>
+          <w:rFonts w:asciiTheme="majorHAnsi" w:hAnsiTheme="majorHAnsi" w:cstheme="majorHAnsi"/>
           <w:color w:val="FF0000"/>
           <w:sz w:val="26"/>
           <w:szCs w:val="26"/>
           <w:lang w:val="en-US"/>
         </w:rPr>
       </w:pPr>
+      <w:r>
+        <w:rPr>
+          <w:rFonts w:asciiTheme="majorHAnsi" w:hAnsiTheme="majorHAnsi" w:cstheme="majorHAnsi"/>
+          <w:color w:val="FF0000"/>
+          <w:sz w:val="26"/>
+          <w:szCs w:val="26"/>
+          <w:lang w:val="en-US"/>
+        </w:rPr>
+        <w:t>Notify</w:t>
+      </w:r>
+    </w:p>
+    <w:p>
+      <w:pPr>
+        <w:pStyle w:val="oancuaDanhsach"/>
+        <w:numPr>
+          <w:ilvl w:val="0"/>
+          <w:numId w:val="1"/>
+        </w:numPr>
+        <w:rPr>
+          <w:rFonts w:asciiTheme="majorHAnsi" w:hAnsiTheme="majorHAnsi" w:cstheme="majorHAnsi"/>
+          <w:sz w:val="26"/>
+          <w:szCs w:val="26"/>
+          <w:lang w:val="en-US"/>
+        </w:rPr>
+      </w:pPr>
+      <w:r>
+        <w:rPr>
+          <w:rFonts w:asciiTheme="majorHAnsi" w:hAnsiTheme="majorHAnsi" w:cstheme="majorHAnsi"/>
+          <w:sz w:val="26"/>
+          <w:szCs w:val="26"/>
+          <w:lang w:val="en-US"/>
+        </w:rPr>
+        <w:t xml:space="preserve">Thực hiện thông báo khi sửa, xóa department, project và sửa employee </w:t>
+      </w:r>
+      <w:proofErr w:type="gramStart"/>
+      <w:r>
+        <w:rPr>
+          <w:rFonts w:asciiTheme="majorHAnsi" w:hAnsiTheme="majorHAnsi" w:cstheme="majorHAnsi"/>
+          <w:sz w:val="26"/>
+          <w:szCs w:val="26"/>
+          <w:lang w:val="en-US"/>
+        </w:rPr>
+        <w:t>( gửi</w:t>
+      </w:r>
+      <w:proofErr w:type="gramEnd"/>
+      <w:r>
+        <w:rPr>
+          <w:rFonts w:asciiTheme="majorHAnsi" w:hAnsiTheme="majorHAnsi" w:cstheme="majorHAnsi"/>
+          <w:sz w:val="26"/>
+          <w:szCs w:val="26"/>
+          <w:lang w:val="en-US"/>
+        </w:rPr>
+        <w:t xml:space="preserve"> đến tất cả nhân viên liên quan )</w:t>
+      </w:r>
+    </w:p>
+    <w:p>
+      <w:pPr>
+        <w:pStyle w:val="oancuaDanhsach"/>
+        <w:numPr>
+          <w:ilvl w:val="0"/>
+          <w:numId w:val="1"/>
+        </w:numPr>
+        <w:rPr>
+          <w:rFonts w:asciiTheme="majorHAnsi" w:hAnsiTheme="majorHAnsi" w:cstheme="majorHAnsi"/>
+          <w:sz w:val="26"/>
+          <w:szCs w:val="26"/>
+          <w:lang w:val="en-US"/>
+        </w:rPr>
+      </w:pPr>
+      <w:r>
+        <w:rPr>
+          <w:rFonts w:asciiTheme="majorHAnsi" w:hAnsiTheme="majorHAnsi" w:cstheme="majorHAnsi"/>
+          <w:sz w:val="26"/>
+          <w:szCs w:val="26"/>
+          <w:lang w:val="en-US"/>
+        </w:rPr>
+        <w:t>Nếu 1 nhân viên có quá 10 notify thì sẽ xóa notify cũ nhất</w:t>
+      </w:r>
     </w:p>
     <w:sectPr>
       <w:pgSz w:w="11906" w:h="16838"/>

</xml_diff>

<commit_message>
demo sendEmail and update search employee in admin page and fix bug
</commit_message>
<xml_diff>
--- a/ChiTietCuaPhu.docx
+++ b/ChiTietCuaPhu.docx
@@ -140,27 +140,7 @@
           <w:szCs w:val="26"/>
           <w:lang w:val="en-US"/>
         </w:rPr>
-        <w:t xml:space="preserve">Nếu Department của nhân viên không có Manager thì sẽ hiện </w:t>
-      </w:r>
-      <w:proofErr w:type="gramStart"/>
-      <w:r>
-        <w:rPr>
-          <w:rFonts w:asciiTheme="majorHAnsi" w:hAnsiTheme="majorHAnsi" w:cstheme="majorHAnsi"/>
-          <w:sz w:val="26"/>
-          <w:szCs w:val="26"/>
-          <w:lang w:val="en-US"/>
-        </w:rPr>
-        <w:t>“ This</w:t>
-      </w:r>
-      <w:proofErr w:type="gramEnd"/>
-      <w:r>
-        <w:rPr>
-          <w:rFonts w:asciiTheme="majorHAnsi" w:hAnsiTheme="majorHAnsi" w:cstheme="majorHAnsi"/>
-          <w:sz w:val="26"/>
-          <w:szCs w:val="26"/>
-          <w:lang w:val="en-US"/>
-        </w:rPr>
-        <w:t xml:space="preserve"> department does not have manager ” và các ô thuộc Manager sẽ để trống</w:t>
+        <w:t>Nếu Department của nhân viên không có Manager thì sẽ hiện “ This department does not have manager ” và các ô thuộc Manager sẽ để trống</w:t>
       </w:r>
     </w:p>
     <w:p>
@@ -217,27 +197,7 @@
           <w:szCs w:val="26"/>
           <w:lang w:val="en-US"/>
         </w:rPr>
-        <w:t xml:space="preserve">Nếu Manager không có account thì Email sẽ hiện </w:t>
-      </w:r>
-      <w:proofErr w:type="gramStart"/>
-      <w:r>
-        <w:rPr>
-          <w:rFonts w:asciiTheme="majorHAnsi" w:hAnsiTheme="majorHAnsi" w:cstheme="majorHAnsi"/>
-          <w:sz w:val="26"/>
-          <w:szCs w:val="26"/>
-          <w:lang w:val="en-US"/>
-        </w:rPr>
-        <w:t>“ Does</w:t>
-      </w:r>
-      <w:proofErr w:type="gramEnd"/>
-      <w:r>
-        <w:rPr>
-          <w:rFonts w:asciiTheme="majorHAnsi" w:hAnsiTheme="majorHAnsi" w:cstheme="majorHAnsi"/>
-          <w:sz w:val="26"/>
-          <w:szCs w:val="26"/>
-          <w:lang w:val="en-US"/>
-        </w:rPr>
-        <w:t xml:space="preserve"> not have an email ” </w:t>
+        <w:t xml:space="preserve">Nếu Manager không có account thì Email sẽ hiện “ Does not have an email ” </w:t>
       </w:r>
     </w:p>
     <w:p>
@@ -1008,27 +968,7 @@
           <w:szCs w:val="26"/>
           <w:lang w:val="en-US"/>
         </w:rPr>
-        <w:t xml:space="preserve">ong database lên table </w:t>
-      </w:r>
-      <w:proofErr w:type="gramStart"/>
-      <w:r>
-        <w:rPr>
-          <w:rFonts w:asciiTheme="majorHAnsi" w:hAnsiTheme="majorHAnsi" w:cstheme="majorHAnsi"/>
-          <w:sz w:val="26"/>
-          <w:szCs w:val="26"/>
-          <w:lang w:val="en-US"/>
-        </w:rPr>
-        <w:t>( Project</w:t>
-      </w:r>
-      <w:proofErr w:type="gramEnd"/>
-      <w:r>
-        <w:rPr>
-          <w:rFonts w:asciiTheme="majorHAnsi" w:hAnsiTheme="majorHAnsi" w:cstheme="majorHAnsi"/>
-          <w:sz w:val="26"/>
-          <w:szCs w:val="26"/>
-          <w:lang w:val="en-US"/>
-        </w:rPr>
-        <w:t>, Department, Salary )</w:t>
+        <w:t>ong database lên table ( Project, Department, Salary )</w:t>
       </w:r>
     </w:p>
     <w:p>
@@ -1053,6 +993,30 @@
           <w:lang w:val="en-US"/>
         </w:rPr>
         <w:t>Chức năng thêm, sửa, xóa, tìm kiếm các trường hiển thị trên bảng</w:t>
+      </w:r>
+    </w:p>
+    <w:p>
+      <w:pPr>
+        <w:pStyle w:val="oancuaDanhsach"/>
+        <w:numPr>
+          <w:ilvl w:val="0"/>
+          <w:numId w:val="1"/>
+        </w:numPr>
+        <w:rPr>
+          <w:rFonts w:asciiTheme="majorHAnsi" w:hAnsiTheme="majorHAnsi" w:cstheme="majorHAnsi"/>
+          <w:sz w:val="26"/>
+          <w:szCs w:val="26"/>
+          <w:lang w:val="en-US"/>
+        </w:rPr>
+      </w:pPr>
+      <w:r>
+        <w:rPr>
+          <w:rFonts w:asciiTheme="majorHAnsi" w:hAnsiTheme="majorHAnsi" w:cstheme="majorHAnsi"/>
+          <w:sz w:val="26"/>
+          <w:szCs w:val="26"/>
+          <w:lang w:val="en-US"/>
+        </w:rPr>
+        <w:t>Tìm kiếm theo tất cả các trường trong trang Employee</w:t>
       </w:r>
     </w:p>
     <w:p>
@@ -1106,6 +1070,16 @@
         </w:rPr>
         <w:t>Account Page</w:t>
       </w:r>
+      <w:r>
+        <w:rPr>
+          <w:rFonts w:asciiTheme="majorHAnsi" w:hAnsiTheme="majorHAnsi" w:cstheme="majorHAnsi"/>
+          <w:color w:val="FF0000"/>
+          <w:sz w:val="26"/>
+          <w:szCs w:val="26"/>
+          <w:lang w:val="en-US"/>
+        </w:rPr>
+        <w:t xml:space="preserve"> ( trang Admin )</w:t>
+      </w:r>
     </w:p>
     <w:p>
       <w:pPr>
@@ -1306,6 +1280,329 @@
           <w:szCs w:val="26"/>
           <w:lang w:val="en-US"/>
         </w:rPr>
+        <w:t xml:space="preserve">Account Page ( trang </w:t>
+      </w:r>
+      <w:r>
+        <w:rPr>
+          <w:rFonts w:asciiTheme="majorHAnsi" w:hAnsiTheme="majorHAnsi" w:cstheme="majorHAnsi"/>
+          <w:color w:val="FF0000"/>
+          <w:sz w:val="26"/>
+          <w:szCs w:val="26"/>
+          <w:lang w:val="en-US"/>
+        </w:rPr>
+        <w:t>Manage</w:t>
+      </w:r>
+      <w:r>
+        <w:rPr>
+          <w:rFonts w:asciiTheme="majorHAnsi" w:hAnsiTheme="majorHAnsi" w:cstheme="majorHAnsi"/>
+          <w:color w:val="FF0000"/>
+          <w:sz w:val="26"/>
+          <w:szCs w:val="26"/>
+          <w:lang w:val="en-US"/>
+        </w:rPr>
+        <w:t xml:space="preserve"> )</w:t>
+      </w:r>
+    </w:p>
+    <w:p>
+      <w:pPr>
+        <w:pStyle w:val="oancuaDanhsach"/>
+        <w:numPr>
+          <w:ilvl w:val="0"/>
+          <w:numId w:val="1"/>
+        </w:numPr>
+        <w:rPr>
+          <w:rFonts w:asciiTheme="majorHAnsi" w:hAnsiTheme="majorHAnsi" w:cstheme="majorHAnsi"/>
+          <w:sz w:val="26"/>
+          <w:szCs w:val="26"/>
+          <w:lang w:val="en-US"/>
+        </w:rPr>
+      </w:pPr>
+      <w:r>
+        <w:rPr>
+          <w:rFonts w:asciiTheme="majorHAnsi" w:hAnsiTheme="majorHAnsi" w:cstheme="majorHAnsi"/>
+          <w:sz w:val="26"/>
+          <w:szCs w:val="26"/>
+          <w:lang w:val="en-US"/>
+        </w:rPr>
+        <w:t>Hiện</w:t>
+      </w:r>
+      <w:r>
+        <w:rPr>
+          <w:rFonts w:asciiTheme="majorHAnsi" w:hAnsiTheme="majorHAnsi" w:cstheme="majorHAnsi"/>
+          <w:sz w:val="26"/>
+          <w:szCs w:val="26"/>
+          <w:lang w:val="en-US"/>
+        </w:rPr>
+        <w:t xml:space="preserve"> </w:t>
+      </w:r>
+      <w:r>
+        <w:rPr>
+          <w:rFonts w:asciiTheme="majorHAnsi" w:hAnsiTheme="majorHAnsi" w:cstheme="majorHAnsi"/>
+          <w:sz w:val="26"/>
+          <w:szCs w:val="26"/>
+          <w:lang w:val="en-US"/>
+        </w:rPr>
+        <w:t>thông tin</w:t>
+      </w:r>
+      <w:r>
+        <w:rPr>
+          <w:rFonts w:asciiTheme="majorHAnsi" w:hAnsiTheme="majorHAnsi" w:cstheme="majorHAnsi"/>
+          <w:sz w:val="26"/>
+          <w:szCs w:val="26"/>
+          <w:lang w:val="en-US"/>
+        </w:rPr>
+        <w:t xml:space="preserve"> các</w:t>
+      </w:r>
+      <w:r>
+        <w:rPr>
+          <w:rFonts w:asciiTheme="majorHAnsi" w:hAnsiTheme="majorHAnsi" w:cstheme="majorHAnsi"/>
+          <w:sz w:val="26"/>
+          <w:szCs w:val="26"/>
+          <w:lang w:val="en-US"/>
+        </w:rPr>
+        <w:t xml:space="preserve"> account</w:t>
+      </w:r>
+      <w:r>
+        <w:rPr>
+          <w:rFonts w:asciiTheme="majorHAnsi" w:hAnsiTheme="majorHAnsi" w:cstheme="majorHAnsi"/>
+          <w:sz w:val="26"/>
+          <w:szCs w:val="26"/>
+          <w:lang w:val="en-US"/>
+        </w:rPr>
+        <w:t xml:space="preserve"> chưa có employee id và các account của Department do Manage đó quản lý</w:t>
+      </w:r>
+      <w:r>
+        <w:rPr>
+          <w:rFonts w:asciiTheme="majorHAnsi" w:hAnsiTheme="majorHAnsi" w:cstheme="majorHAnsi"/>
+          <w:sz w:val="26"/>
+          <w:szCs w:val="26"/>
+          <w:lang w:val="en-US"/>
+        </w:rPr>
+        <w:t xml:space="preserve"> lên table</w:t>
+      </w:r>
+    </w:p>
+    <w:p>
+      <w:pPr>
+        <w:pStyle w:val="oancuaDanhsach"/>
+        <w:numPr>
+          <w:ilvl w:val="0"/>
+          <w:numId w:val="1"/>
+        </w:numPr>
+        <w:rPr>
+          <w:rFonts w:asciiTheme="majorHAnsi" w:hAnsiTheme="majorHAnsi" w:cstheme="majorHAnsi"/>
+          <w:sz w:val="26"/>
+          <w:szCs w:val="26"/>
+          <w:lang w:val="en-US"/>
+        </w:rPr>
+      </w:pPr>
+      <w:r>
+        <w:rPr>
+          <w:rFonts w:asciiTheme="majorHAnsi" w:hAnsiTheme="majorHAnsi" w:cstheme="majorHAnsi"/>
+          <w:sz w:val="26"/>
+          <w:szCs w:val="26"/>
+          <w:lang w:val="en-US"/>
+        </w:rPr>
+        <w:t>Khi nhấn vào nút Assign em</w:t>
+      </w:r>
+      <w:r>
+        <w:rPr>
+          <w:rFonts w:asciiTheme="majorHAnsi" w:hAnsiTheme="majorHAnsi" w:cstheme="majorHAnsi"/>
+          <w:sz w:val="26"/>
+          <w:szCs w:val="26"/>
+          <w:lang w:val="en-US"/>
+        </w:rPr>
+        <w:t>ployee id thì table sẽ hiện lên các account chưa có employee Id và hiện thêm nút Assign để thực hiện việc gán employee id vào</w:t>
+      </w:r>
+    </w:p>
+    <w:p>
+      <w:pPr>
+        <w:pStyle w:val="oancuaDanhsach"/>
+        <w:numPr>
+          <w:ilvl w:val="0"/>
+          <w:numId w:val="1"/>
+        </w:numPr>
+        <w:rPr>
+          <w:rFonts w:asciiTheme="majorHAnsi" w:hAnsiTheme="majorHAnsi" w:cstheme="majorHAnsi"/>
+          <w:sz w:val="26"/>
+          <w:szCs w:val="26"/>
+          <w:lang w:val="en-US"/>
+        </w:rPr>
+      </w:pPr>
+      <w:r>
+        <w:rPr>
+          <w:rFonts w:asciiTheme="majorHAnsi" w:hAnsiTheme="majorHAnsi" w:cstheme="majorHAnsi"/>
+          <w:sz w:val="26"/>
+          <w:szCs w:val="26"/>
+          <w:lang w:val="en-US"/>
+        </w:rPr>
+        <w:t>Khi nhấn vào nút Assign thì sẽ</w:t>
+      </w:r>
+      <w:r>
+        <w:rPr>
+          <w:rFonts w:asciiTheme="majorHAnsi" w:hAnsiTheme="majorHAnsi" w:cstheme="majorHAnsi"/>
+          <w:sz w:val="26"/>
+          <w:szCs w:val="26"/>
+          <w:lang w:val="en-US"/>
+        </w:rPr>
+        <w:t xml:space="preserve"> hiện table có các employee</w:t>
+      </w:r>
+      <w:r>
+        <w:rPr>
+          <w:rFonts w:asciiTheme="majorHAnsi" w:hAnsiTheme="majorHAnsi" w:cstheme="majorHAnsi"/>
+          <w:sz w:val="26"/>
+          <w:szCs w:val="26"/>
+          <w:lang w:val="en-US"/>
+        </w:rPr>
+        <w:t xml:space="preserve"> thuộc department do manage đó quản lý</w:t>
+      </w:r>
+      <w:r>
+        <w:rPr>
+          <w:rFonts w:asciiTheme="majorHAnsi" w:hAnsiTheme="majorHAnsi" w:cstheme="majorHAnsi"/>
+          <w:sz w:val="26"/>
+          <w:szCs w:val="26"/>
+          <w:lang w:val="en-US"/>
+        </w:rPr>
+        <w:t xml:space="preserve"> chưa có account</w:t>
+      </w:r>
+      <w:r>
+        <w:rPr>
+          <w:rFonts w:asciiTheme="majorHAnsi" w:hAnsiTheme="majorHAnsi" w:cstheme="majorHAnsi"/>
+          <w:sz w:val="26"/>
+          <w:szCs w:val="26"/>
+          <w:lang w:val="en-US"/>
+        </w:rPr>
+        <w:t xml:space="preserve"> </w:t>
+      </w:r>
+      <w:r>
+        <w:rPr>
+          <w:rFonts w:asciiTheme="majorHAnsi" w:hAnsiTheme="majorHAnsi" w:cstheme="majorHAnsi"/>
+          <w:sz w:val="26"/>
+          <w:szCs w:val="26"/>
+          <w:lang w:val="en-US"/>
+        </w:rPr>
+        <w:t>và nút Assign để thực hiện việc gán</w:t>
+      </w:r>
+    </w:p>
+    <w:p>
+      <w:pPr>
+        <w:pStyle w:val="oancuaDanhsach"/>
+        <w:numPr>
+          <w:ilvl w:val="0"/>
+          <w:numId w:val="1"/>
+        </w:numPr>
+        <w:rPr>
+          <w:rFonts w:asciiTheme="majorHAnsi" w:hAnsiTheme="majorHAnsi" w:cstheme="majorHAnsi"/>
+          <w:sz w:val="26"/>
+          <w:szCs w:val="26"/>
+          <w:lang w:val="en-US"/>
+        </w:rPr>
+      </w:pPr>
+      <w:r>
+        <w:rPr>
+          <w:rFonts w:asciiTheme="majorHAnsi" w:hAnsiTheme="majorHAnsi" w:cstheme="majorHAnsi"/>
+          <w:sz w:val="26"/>
+          <w:szCs w:val="26"/>
+          <w:lang w:val="en-US"/>
+        </w:rPr>
+        <w:lastRenderedPageBreak/>
+        <w:t>So sánh position của employee với type của account nếu không giống nhau thì sẽ hiện “</w:t>
+      </w:r>
+      <w:r>
+        <w:rPr>
+          <w:rFonts w:asciiTheme="majorHAnsi" w:hAnsiTheme="majorHAnsi" w:cstheme="majorHAnsi"/>
+          <w:sz w:val="26"/>
+          <w:szCs w:val="26"/>
+          <w:lang w:val="en-US"/>
+        </w:rPr>
+        <w:t>Account and Employee are not functional</w:t>
+      </w:r>
+      <w:r>
+        <w:rPr>
+          <w:rFonts w:asciiTheme="majorHAnsi" w:hAnsiTheme="majorHAnsi" w:cstheme="majorHAnsi"/>
+          <w:sz w:val="26"/>
+          <w:szCs w:val="26"/>
+          <w:lang w:val="en-US"/>
+        </w:rPr>
+        <w:t xml:space="preserve">” </w:t>
+      </w:r>
+    </w:p>
+    <w:p>
+      <w:pPr>
+        <w:pStyle w:val="oancuaDanhsach"/>
+        <w:numPr>
+          <w:ilvl w:val="0"/>
+          <w:numId w:val="1"/>
+        </w:numPr>
+        <w:rPr>
+          <w:rFonts w:asciiTheme="majorHAnsi" w:hAnsiTheme="majorHAnsi" w:cstheme="majorHAnsi"/>
+          <w:sz w:val="26"/>
+          <w:szCs w:val="26"/>
+          <w:lang w:val="en-US"/>
+        </w:rPr>
+      </w:pPr>
+      <w:r>
+        <w:rPr>
+          <w:rFonts w:asciiTheme="majorHAnsi" w:hAnsiTheme="majorHAnsi" w:cstheme="majorHAnsi"/>
+          <w:sz w:val="26"/>
+          <w:szCs w:val="26"/>
+          <w:lang w:val="en-US"/>
+        </w:rPr>
+        <w:t>Thực hiện việc tìm kiếm các employee đó theo id và position</w:t>
+      </w:r>
+    </w:p>
+    <w:p>
+      <w:pPr>
+        <w:pStyle w:val="oancuaDanhsach"/>
+        <w:numPr>
+          <w:ilvl w:val="0"/>
+          <w:numId w:val="1"/>
+        </w:numPr>
+        <w:rPr>
+          <w:rFonts w:asciiTheme="majorHAnsi" w:hAnsiTheme="majorHAnsi" w:cstheme="majorHAnsi"/>
+          <w:sz w:val="26"/>
+          <w:szCs w:val="26"/>
+          <w:lang w:val="en-US"/>
+        </w:rPr>
+      </w:pPr>
+      <w:r>
+        <w:rPr>
+          <w:rFonts w:asciiTheme="majorHAnsi" w:hAnsiTheme="majorHAnsi" w:cstheme="majorHAnsi"/>
+          <w:sz w:val="26"/>
+          <w:szCs w:val="26"/>
+          <w:lang w:val="en-US"/>
+        </w:rPr>
+        <w:t>Xử lý search theo 2 dạng đầy đủ account và các account chưa có employee id</w:t>
+      </w:r>
+    </w:p>
+    <w:p>
+      <w:pPr>
+        <w:rPr>
+          <w:rFonts w:asciiTheme="majorHAnsi" w:hAnsiTheme="majorHAnsi" w:cstheme="majorHAnsi"/>
+          <w:color w:val="FF0000"/>
+          <w:sz w:val="26"/>
+          <w:szCs w:val="26"/>
+          <w:lang w:val="en-US"/>
+        </w:rPr>
+      </w:pPr>
+    </w:p>
+    <w:p>
+      <w:pPr>
+        <w:rPr>
+          <w:rFonts w:asciiTheme="majorHAnsi" w:hAnsiTheme="majorHAnsi" w:cstheme="majorHAnsi"/>
+          <w:color w:val="FF0000"/>
+          <w:sz w:val="26"/>
+          <w:szCs w:val="26"/>
+          <w:lang w:val="en-US"/>
+        </w:rPr>
+      </w:pPr>
+      <w:r>
+        <w:rPr>
+          <w:rFonts w:asciiTheme="majorHAnsi" w:hAnsiTheme="majorHAnsi" w:cstheme="majorHAnsi"/>
+          <w:color w:val="FF0000"/>
+          <w:sz w:val="26"/>
+          <w:szCs w:val="26"/>
+          <w:lang w:val="en-US"/>
+        </w:rPr>
         <w:t>Notify</w:t>
       </w:r>
     </w:p>
@@ -1330,27 +1627,7 @@
           <w:szCs w:val="26"/>
           <w:lang w:val="en-US"/>
         </w:rPr>
-        <w:t xml:space="preserve">Thực hiện thông báo khi sửa, xóa department, project và sửa employee </w:t>
-      </w:r>
-      <w:proofErr w:type="gramStart"/>
-      <w:r>
-        <w:rPr>
-          <w:rFonts w:asciiTheme="majorHAnsi" w:hAnsiTheme="majorHAnsi" w:cstheme="majorHAnsi"/>
-          <w:sz w:val="26"/>
-          <w:szCs w:val="26"/>
-          <w:lang w:val="en-US"/>
-        </w:rPr>
-        <w:t>( gửi</w:t>
-      </w:r>
-      <w:proofErr w:type="gramEnd"/>
-      <w:r>
-        <w:rPr>
-          <w:rFonts w:asciiTheme="majorHAnsi" w:hAnsiTheme="majorHAnsi" w:cstheme="majorHAnsi"/>
-          <w:sz w:val="26"/>
-          <w:szCs w:val="26"/>
-          <w:lang w:val="en-US"/>
-        </w:rPr>
-        <w:t xml:space="preserve"> đến tất cả nhân viên liên quan )</w:t>
+        <w:t>Thực hiện thông báo khi sửa, xóa department, project và sửa employee ( gửi đến tất cả nhân viên liên quan )</w:t>
       </w:r>
     </w:p>
     <w:p>

</xml_diff>

<commit_message>
chặn hàng cuối trên table and create cursor hand and update notify
</commit_message>
<xml_diff>
--- a/ChiTietCuaPhu.docx
+++ b/ChiTietCuaPhu.docx
@@ -92,7 +92,7 @@
           <w:szCs w:val="26"/>
           <w:lang w:val="en-US"/>
         </w:rPr>
-        <w:t>Cho phép người dùng Update: Name, Phone, Gender, HomeTown và Email</w:t>
+        <w:t>Cho phép người dùng Update: Name, Phone, Gender, HomeTown</w:t>
       </w:r>
     </w:p>
     <w:p>
@@ -140,7 +140,27 @@
           <w:szCs w:val="26"/>
           <w:lang w:val="en-US"/>
         </w:rPr>
-        <w:t>Nếu Department của nhân viên không có Manager thì sẽ hiện “ This department does not have manager ” và các ô thuộc Manager sẽ để trống</w:t>
+        <w:t xml:space="preserve">Nếu Department của nhân viên không có Manager thì sẽ hiện </w:t>
+      </w:r>
+      <w:proofErr w:type="gramStart"/>
+      <w:r>
+        <w:rPr>
+          <w:rFonts w:asciiTheme="majorHAnsi" w:hAnsiTheme="majorHAnsi" w:cstheme="majorHAnsi"/>
+          <w:sz w:val="26"/>
+          <w:szCs w:val="26"/>
+          <w:lang w:val="en-US"/>
+        </w:rPr>
+        <w:t>“ This</w:t>
+      </w:r>
+      <w:proofErr w:type="gramEnd"/>
+      <w:r>
+        <w:rPr>
+          <w:rFonts w:asciiTheme="majorHAnsi" w:hAnsiTheme="majorHAnsi" w:cstheme="majorHAnsi"/>
+          <w:sz w:val="26"/>
+          <w:szCs w:val="26"/>
+          <w:lang w:val="en-US"/>
+        </w:rPr>
+        <w:t xml:space="preserve"> department does not have manager ” và các ô thuộc Manager sẽ để trống</w:t>
       </w:r>
     </w:p>
     <w:p>
@@ -197,7 +217,27 @@
           <w:szCs w:val="26"/>
           <w:lang w:val="en-US"/>
         </w:rPr>
-        <w:t xml:space="preserve">Nếu Manager không có account thì Email sẽ hiện “ Does not have an email ” </w:t>
+        <w:t xml:space="preserve">Nếu Manager không có account thì Email sẽ hiện </w:t>
+      </w:r>
+      <w:proofErr w:type="gramStart"/>
+      <w:r>
+        <w:rPr>
+          <w:rFonts w:asciiTheme="majorHAnsi" w:hAnsiTheme="majorHAnsi" w:cstheme="majorHAnsi"/>
+          <w:sz w:val="26"/>
+          <w:szCs w:val="26"/>
+          <w:lang w:val="en-US"/>
+        </w:rPr>
+        <w:t>“ Does</w:t>
+      </w:r>
+      <w:proofErr w:type="gramEnd"/>
+      <w:r>
+        <w:rPr>
+          <w:rFonts w:asciiTheme="majorHAnsi" w:hAnsiTheme="majorHAnsi" w:cstheme="majorHAnsi"/>
+          <w:sz w:val="26"/>
+          <w:szCs w:val="26"/>
+          <w:lang w:val="en-US"/>
+        </w:rPr>
+        <w:t xml:space="preserve"> not have an email ” </w:t>
       </w:r>
     </w:p>
     <w:p>
@@ -348,6 +388,77 @@
           <w:lang w:val="en-US"/>
         </w:rPr>
         <w:t>Xử lý kiểm tra không cho trùng Email và User_name</w:t>
+      </w:r>
+    </w:p>
+    <w:p>
+      <w:pPr>
+        <w:pStyle w:val="oancuaDanhsach"/>
+        <w:numPr>
+          <w:ilvl w:val="0"/>
+          <w:numId w:val="1"/>
+        </w:numPr>
+        <w:rPr>
+          <w:rFonts w:asciiTheme="majorHAnsi" w:hAnsiTheme="majorHAnsi" w:cstheme="majorHAnsi"/>
+          <w:sz w:val="26"/>
+          <w:szCs w:val="26"/>
+          <w:lang w:val="en-US"/>
+        </w:rPr>
+      </w:pPr>
+      <w:r>
+        <w:rPr>
+          <w:rFonts w:asciiTheme="majorHAnsi" w:hAnsiTheme="majorHAnsi" w:cstheme="majorHAnsi"/>
+          <w:sz w:val="26"/>
+          <w:szCs w:val="26"/>
+          <w:lang w:val="en-US"/>
+        </w:rPr>
+        <w:t xml:space="preserve">Nếu tạo 1 tài khoản </w:t>
+      </w:r>
+      <w:r>
+        <w:rPr>
+          <w:rFonts w:asciiTheme="majorHAnsi" w:hAnsiTheme="majorHAnsi" w:cstheme="majorHAnsi"/>
+          <w:sz w:val="26"/>
+          <w:szCs w:val="26"/>
+          <w:lang w:val="en-US"/>
+        </w:rPr>
+        <w:t>M</w:t>
+      </w:r>
+      <w:r>
+        <w:rPr>
+          <w:rFonts w:asciiTheme="majorHAnsi" w:hAnsiTheme="majorHAnsi" w:cstheme="majorHAnsi"/>
+          <w:sz w:val="26"/>
+          <w:szCs w:val="26"/>
+          <w:lang w:val="en-US"/>
+        </w:rPr>
+        <w:t>anager th</w:t>
+      </w:r>
+      <w:r>
+        <w:rPr>
+          <w:rFonts w:asciiTheme="majorHAnsi" w:hAnsiTheme="majorHAnsi" w:cstheme="majorHAnsi"/>
+          <w:sz w:val="26"/>
+          <w:szCs w:val="26"/>
+          <w:lang w:val="en-US"/>
+        </w:rPr>
+        <w:t xml:space="preserve">ì sẽ phải nhập Pass App vào để phục vụ cho việc gửi email </w:t>
+      </w:r>
+      <w:proofErr w:type="gramStart"/>
+      <w:r>
+        <w:rPr>
+          <w:rFonts w:asciiTheme="majorHAnsi" w:hAnsiTheme="majorHAnsi" w:cstheme="majorHAnsi"/>
+          <w:sz w:val="26"/>
+          <w:szCs w:val="26"/>
+          <w:lang w:val="en-US"/>
+        </w:rPr>
+        <w:t>( không</w:t>
+      </w:r>
+      <w:proofErr w:type="gramEnd"/>
+      <w:r>
+        <w:rPr>
+          <w:rFonts w:asciiTheme="majorHAnsi" w:hAnsiTheme="majorHAnsi" w:cstheme="majorHAnsi"/>
+          <w:sz w:val="26"/>
+          <w:szCs w:val="26"/>
+          <w:lang w:val="en-US"/>
+        </w:rPr>
+        <w:t xml:space="preserve"> bắt buộc )</w:t>
       </w:r>
     </w:p>
     <w:p>
@@ -672,6 +783,7 @@
           <w:szCs w:val="26"/>
           <w:lang w:val="en-US"/>
         </w:rPr>
+        <w:lastRenderedPageBreak/>
         <w:t>Login</w:t>
       </w:r>
     </w:p>
@@ -696,7 +808,6 @@
           <w:szCs w:val="26"/>
           <w:lang w:val="en-US"/>
         </w:rPr>
-        <w:lastRenderedPageBreak/>
         <w:t>Xử lý so sánh mật khẩu với mật khẩu đã Hash</w:t>
       </w:r>
     </w:p>
@@ -968,7 +1079,27 @@
           <w:szCs w:val="26"/>
           <w:lang w:val="en-US"/>
         </w:rPr>
-        <w:t>ong database lên table ( Project, Department, Salary )</w:t>
+        <w:t xml:space="preserve">ong database lên table </w:t>
+      </w:r>
+      <w:proofErr w:type="gramStart"/>
+      <w:r>
+        <w:rPr>
+          <w:rFonts w:asciiTheme="majorHAnsi" w:hAnsiTheme="majorHAnsi" w:cstheme="majorHAnsi"/>
+          <w:sz w:val="26"/>
+          <w:szCs w:val="26"/>
+          <w:lang w:val="en-US"/>
+        </w:rPr>
+        <w:t>( Project</w:t>
+      </w:r>
+      <w:proofErr w:type="gramEnd"/>
+      <w:r>
+        <w:rPr>
+          <w:rFonts w:asciiTheme="majorHAnsi" w:hAnsiTheme="majorHAnsi" w:cstheme="majorHAnsi"/>
+          <w:sz w:val="26"/>
+          <w:szCs w:val="26"/>
+          <w:lang w:val="en-US"/>
+        </w:rPr>
+        <w:t>, Department, Salary )</w:t>
       </w:r>
     </w:p>
     <w:p>
@@ -1028,29 +1159,43 @@
         </w:numPr>
         <w:rPr>
           <w:rFonts w:asciiTheme="majorHAnsi" w:hAnsiTheme="majorHAnsi" w:cstheme="majorHAnsi"/>
-          <w:b/>
-          <w:bCs/>
+          <w:sz w:val="26"/>
+          <w:szCs w:val="26"/>
+          <w:lang w:val="en-US"/>
+        </w:rPr>
+      </w:pPr>
+      <w:r>
+        <w:rPr>
+          <w:rFonts w:asciiTheme="majorHAnsi" w:hAnsiTheme="majorHAnsi" w:cstheme="majorHAnsi"/>
+          <w:sz w:val="26"/>
+          <w:szCs w:val="26"/>
+          <w:lang w:val="en-US"/>
+        </w:rPr>
+        <w:t>Department Detail: Hiện các employee trong Department đó</w:t>
+      </w:r>
+    </w:p>
+    <w:p>
+      <w:pPr>
+        <w:rPr>
+          <w:rFonts w:asciiTheme="majorHAnsi" w:hAnsiTheme="majorHAnsi" w:cstheme="majorHAnsi"/>
           <w:color w:val="FF0000"/>
           <w:sz w:val="26"/>
           <w:szCs w:val="26"/>
           <w:lang w:val="en-US"/>
         </w:rPr>
       </w:pPr>
-      <w:r>
-        <w:rPr>
-          <w:rFonts w:asciiTheme="majorHAnsi" w:hAnsiTheme="majorHAnsi" w:cstheme="majorHAnsi"/>
-          <w:b/>
-          <w:bCs/>
+      <w:bookmarkStart w:id="0" w:name="_Hlk133165380"/>
+      <w:r>
+        <w:rPr>
+          <w:rFonts w:asciiTheme="majorHAnsi" w:hAnsiTheme="majorHAnsi" w:cstheme="majorHAnsi"/>
           <w:color w:val="FF0000"/>
           <w:sz w:val="26"/>
           <w:szCs w:val="26"/>
           <w:lang w:val="en-US"/>
         </w:rPr>
-        <w:t>Chưa xử lý ràng buộc</w:t>
-      </w:r>
-    </w:p>
-    <w:p>
-      <w:pPr>
+        <w:t>Account Page</w:t>
+      </w:r>
+      <w:r>
         <w:rPr>
           <w:rFonts w:asciiTheme="majorHAnsi" w:hAnsiTheme="majorHAnsi" w:cstheme="majorHAnsi"/>
           <w:color w:val="FF0000"/>
@@ -1058,8 +1203,9 @@
           <w:szCs w:val="26"/>
           <w:lang w:val="en-US"/>
         </w:rPr>
-      </w:pPr>
-      <w:bookmarkStart w:id="0" w:name="_Hlk133165380"/>
+        <w:t xml:space="preserve"> </w:t>
+      </w:r>
+      <w:proofErr w:type="gramStart"/>
       <w:r>
         <w:rPr>
           <w:rFonts w:asciiTheme="majorHAnsi" w:hAnsiTheme="majorHAnsi" w:cstheme="majorHAnsi"/>
@@ -1068,8 +1214,9 @@
           <w:szCs w:val="26"/>
           <w:lang w:val="en-US"/>
         </w:rPr>
-        <w:t>Account Page</w:t>
-      </w:r>
+        <w:t>( trang</w:t>
+      </w:r>
+      <w:proofErr w:type="gramEnd"/>
       <w:r>
         <w:rPr>
           <w:rFonts w:asciiTheme="majorHAnsi" w:hAnsiTheme="majorHAnsi" w:cstheme="majorHAnsi"/>
@@ -1078,7 +1225,7 @@
           <w:szCs w:val="26"/>
           <w:lang w:val="en-US"/>
         </w:rPr>
-        <w:t xml:space="preserve"> ( trang Admin )</w:t>
+        <w:t xml:space="preserve"> Admin )</w:t>
       </w:r>
     </w:p>
     <w:p>
@@ -1261,6 +1408,39 @@
         <w:t>Xử lý search theo 2 dạng đầy đủ account và các account chưa có employee id</w:t>
       </w:r>
     </w:p>
+    <w:p>
+      <w:pPr>
+        <w:pStyle w:val="oancuaDanhsach"/>
+        <w:numPr>
+          <w:ilvl w:val="0"/>
+          <w:numId w:val="1"/>
+        </w:numPr>
+        <w:rPr>
+          <w:rFonts w:asciiTheme="majorHAnsi" w:hAnsiTheme="majorHAnsi" w:cstheme="majorHAnsi"/>
+          <w:sz w:val="26"/>
+          <w:szCs w:val="26"/>
+          <w:lang w:val="en-US"/>
+        </w:rPr>
+      </w:pPr>
+      <w:r>
+        <w:rPr>
+          <w:rFonts w:asciiTheme="majorHAnsi" w:hAnsiTheme="majorHAnsi" w:cstheme="majorHAnsi"/>
+          <w:sz w:val="26"/>
+          <w:szCs w:val="26"/>
+          <w:lang w:val="en-US"/>
+        </w:rPr>
+        <w:t>Cho phép chức năng tha</w:t>
+      </w:r>
+      <w:r>
+        <w:rPr>
+          <w:rFonts w:asciiTheme="majorHAnsi" w:hAnsiTheme="majorHAnsi" w:cstheme="majorHAnsi"/>
+          <w:sz w:val="26"/>
+          <w:szCs w:val="26"/>
+          <w:lang w:val="en-US"/>
+        </w:rPr>
+        <w:t>y đổi email</w:t>
+      </w:r>
+    </w:p>
     <w:bookmarkEnd w:id="0"/>
     <w:p>
       <w:pPr>
@@ -1280,8 +1460,9 @@
           <w:szCs w:val="26"/>
           <w:lang w:val="en-US"/>
         </w:rPr>
-        <w:t xml:space="preserve">Account Page ( trang </w:t>
-      </w:r>
+        <w:t xml:space="preserve">Account Page </w:t>
+      </w:r>
+      <w:proofErr w:type="gramStart"/>
       <w:r>
         <w:rPr>
           <w:rFonts w:asciiTheme="majorHAnsi" w:hAnsiTheme="majorHAnsi" w:cstheme="majorHAnsi"/>
@@ -1290,8 +1471,9 @@
           <w:szCs w:val="26"/>
           <w:lang w:val="en-US"/>
         </w:rPr>
-        <w:t>Manage</w:t>
-      </w:r>
+        <w:t>( trang</w:t>
+      </w:r>
+      <w:proofErr w:type="gramEnd"/>
       <w:r>
         <w:rPr>
           <w:rFonts w:asciiTheme="majorHAnsi" w:hAnsiTheme="majorHAnsi" w:cstheme="majorHAnsi"/>
@@ -1300,31 +1482,554 @@
           <w:szCs w:val="26"/>
           <w:lang w:val="en-US"/>
         </w:rPr>
-        <w:t xml:space="preserve"> )</w:t>
-      </w:r>
-    </w:p>
-    <w:p>
-      <w:pPr>
-        <w:pStyle w:val="oancuaDanhsach"/>
-        <w:numPr>
-          <w:ilvl w:val="0"/>
-          <w:numId w:val="1"/>
-        </w:numPr>
-        <w:rPr>
-          <w:rFonts w:asciiTheme="majorHAnsi" w:hAnsiTheme="majorHAnsi" w:cstheme="majorHAnsi"/>
-          <w:sz w:val="26"/>
-          <w:szCs w:val="26"/>
-          <w:lang w:val="en-US"/>
-        </w:rPr>
-      </w:pPr>
-      <w:r>
-        <w:rPr>
-          <w:rFonts w:asciiTheme="majorHAnsi" w:hAnsiTheme="majorHAnsi" w:cstheme="majorHAnsi"/>
-          <w:sz w:val="26"/>
-          <w:szCs w:val="26"/>
-          <w:lang w:val="en-US"/>
-        </w:rPr>
-        <w:t>Hiện</w:t>
+        <w:t xml:space="preserve"> Manage )</w:t>
+      </w:r>
+    </w:p>
+    <w:p>
+      <w:pPr>
+        <w:pStyle w:val="oancuaDanhsach"/>
+        <w:numPr>
+          <w:ilvl w:val="0"/>
+          <w:numId w:val="1"/>
+        </w:numPr>
+        <w:rPr>
+          <w:rFonts w:asciiTheme="majorHAnsi" w:hAnsiTheme="majorHAnsi" w:cstheme="majorHAnsi"/>
+          <w:sz w:val="26"/>
+          <w:szCs w:val="26"/>
+          <w:lang w:val="en-US"/>
+        </w:rPr>
+      </w:pPr>
+      <w:r>
+        <w:rPr>
+          <w:rFonts w:asciiTheme="majorHAnsi" w:hAnsiTheme="majorHAnsi" w:cstheme="majorHAnsi"/>
+          <w:sz w:val="26"/>
+          <w:szCs w:val="26"/>
+          <w:lang w:val="en-US"/>
+        </w:rPr>
+        <w:t>Hiện thông tin các account chưa có employee id và các account của Department do Manage đó quản lý lên table</w:t>
+      </w:r>
+    </w:p>
+    <w:p>
+      <w:pPr>
+        <w:pStyle w:val="oancuaDanhsach"/>
+        <w:numPr>
+          <w:ilvl w:val="0"/>
+          <w:numId w:val="1"/>
+        </w:numPr>
+        <w:rPr>
+          <w:rFonts w:asciiTheme="majorHAnsi" w:hAnsiTheme="majorHAnsi" w:cstheme="majorHAnsi"/>
+          <w:sz w:val="26"/>
+          <w:szCs w:val="26"/>
+          <w:lang w:val="en-US"/>
+        </w:rPr>
+      </w:pPr>
+      <w:r>
+        <w:rPr>
+          <w:rFonts w:asciiTheme="majorHAnsi" w:hAnsiTheme="majorHAnsi" w:cstheme="majorHAnsi"/>
+          <w:sz w:val="26"/>
+          <w:szCs w:val="26"/>
+          <w:lang w:val="en-US"/>
+        </w:rPr>
+        <w:lastRenderedPageBreak/>
+        <w:t>Khi nhấn vào nút Assign em</w:t>
+      </w:r>
+      <w:r>
+        <w:rPr>
+          <w:rFonts w:asciiTheme="majorHAnsi" w:hAnsiTheme="majorHAnsi" w:cstheme="majorHAnsi"/>
+          <w:sz w:val="26"/>
+          <w:szCs w:val="26"/>
+          <w:lang w:val="en-US"/>
+        </w:rPr>
+        <w:t>ployee id thì table sẽ hiện lên các account chưa có employee Id và hiện thêm nút Assign để thực hiện việc gán employee id vào</w:t>
+      </w:r>
+    </w:p>
+    <w:p>
+      <w:pPr>
+        <w:pStyle w:val="oancuaDanhsach"/>
+        <w:numPr>
+          <w:ilvl w:val="0"/>
+          <w:numId w:val="1"/>
+        </w:numPr>
+        <w:rPr>
+          <w:rFonts w:asciiTheme="majorHAnsi" w:hAnsiTheme="majorHAnsi" w:cstheme="majorHAnsi"/>
+          <w:sz w:val="26"/>
+          <w:szCs w:val="26"/>
+          <w:lang w:val="en-US"/>
+        </w:rPr>
+      </w:pPr>
+      <w:r>
+        <w:rPr>
+          <w:rFonts w:asciiTheme="majorHAnsi" w:hAnsiTheme="majorHAnsi" w:cstheme="majorHAnsi"/>
+          <w:sz w:val="26"/>
+          <w:szCs w:val="26"/>
+          <w:lang w:val="en-US"/>
+        </w:rPr>
+        <w:t>Khi nhấn vào nút Assign thì sẽ</w:t>
+      </w:r>
+      <w:r>
+        <w:rPr>
+          <w:rFonts w:asciiTheme="majorHAnsi" w:hAnsiTheme="majorHAnsi" w:cstheme="majorHAnsi"/>
+          <w:sz w:val="26"/>
+          <w:szCs w:val="26"/>
+          <w:lang w:val="en-US"/>
+        </w:rPr>
+        <w:t xml:space="preserve"> hiện table có các employee thuộc department do manage đó quản lý chưa có account và nút Assign để thực hiện việc gán</w:t>
+      </w:r>
+    </w:p>
+    <w:p>
+      <w:pPr>
+        <w:pStyle w:val="oancuaDanhsach"/>
+        <w:numPr>
+          <w:ilvl w:val="0"/>
+          <w:numId w:val="1"/>
+        </w:numPr>
+        <w:rPr>
+          <w:rFonts w:asciiTheme="majorHAnsi" w:hAnsiTheme="majorHAnsi" w:cstheme="majorHAnsi"/>
+          <w:sz w:val="26"/>
+          <w:szCs w:val="26"/>
+          <w:lang w:val="en-US"/>
+        </w:rPr>
+      </w:pPr>
+      <w:r>
+        <w:rPr>
+          <w:rFonts w:asciiTheme="majorHAnsi" w:hAnsiTheme="majorHAnsi" w:cstheme="majorHAnsi"/>
+          <w:sz w:val="26"/>
+          <w:szCs w:val="26"/>
+          <w:lang w:val="en-US"/>
+        </w:rPr>
+        <w:t>So sánh position của employee với type của account nếu không giống nhau thì sẽ hiện “</w:t>
+      </w:r>
+      <w:r>
+        <w:rPr>
+          <w:rFonts w:asciiTheme="majorHAnsi" w:hAnsiTheme="majorHAnsi" w:cstheme="majorHAnsi"/>
+          <w:sz w:val="26"/>
+          <w:szCs w:val="26"/>
+          <w:lang w:val="en-US"/>
+        </w:rPr>
+        <w:t>Account and Employee are not functional</w:t>
+      </w:r>
+      <w:r>
+        <w:rPr>
+          <w:rFonts w:asciiTheme="majorHAnsi" w:hAnsiTheme="majorHAnsi" w:cstheme="majorHAnsi"/>
+          <w:sz w:val="26"/>
+          <w:szCs w:val="26"/>
+          <w:lang w:val="en-US"/>
+        </w:rPr>
+        <w:t xml:space="preserve">” </w:t>
+      </w:r>
+    </w:p>
+    <w:p>
+      <w:pPr>
+        <w:pStyle w:val="oancuaDanhsach"/>
+        <w:numPr>
+          <w:ilvl w:val="0"/>
+          <w:numId w:val="1"/>
+        </w:numPr>
+        <w:rPr>
+          <w:rFonts w:asciiTheme="majorHAnsi" w:hAnsiTheme="majorHAnsi" w:cstheme="majorHAnsi"/>
+          <w:sz w:val="26"/>
+          <w:szCs w:val="26"/>
+          <w:lang w:val="en-US"/>
+        </w:rPr>
+      </w:pPr>
+      <w:r>
+        <w:rPr>
+          <w:rFonts w:asciiTheme="majorHAnsi" w:hAnsiTheme="majorHAnsi" w:cstheme="majorHAnsi"/>
+          <w:sz w:val="26"/>
+          <w:szCs w:val="26"/>
+          <w:lang w:val="en-US"/>
+        </w:rPr>
+        <w:t>Thực hiện việc tìm kiếm các employee đó theo id và position</w:t>
+      </w:r>
+    </w:p>
+    <w:p>
+      <w:pPr>
+        <w:pStyle w:val="oancuaDanhsach"/>
+        <w:numPr>
+          <w:ilvl w:val="0"/>
+          <w:numId w:val="1"/>
+        </w:numPr>
+        <w:rPr>
+          <w:rFonts w:asciiTheme="majorHAnsi" w:hAnsiTheme="majorHAnsi" w:cstheme="majorHAnsi"/>
+          <w:sz w:val="26"/>
+          <w:szCs w:val="26"/>
+          <w:lang w:val="en-US"/>
+        </w:rPr>
+      </w:pPr>
+      <w:r>
+        <w:rPr>
+          <w:rFonts w:asciiTheme="majorHAnsi" w:hAnsiTheme="majorHAnsi" w:cstheme="majorHAnsi"/>
+          <w:sz w:val="26"/>
+          <w:szCs w:val="26"/>
+          <w:lang w:val="en-US"/>
+        </w:rPr>
+        <w:t>Xử lý search theo 2 dạng đầy đủ account và các account chưa có employee id</w:t>
+      </w:r>
+    </w:p>
+    <w:p>
+      <w:pPr>
+        <w:rPr>
+          <w:rFonts w:asciiTheme="majorHAnsi" w:hAnsiTheme="majorHAnsi" w:cstheme="majorHAnsi"/>
+          <w:color w:val="FF0000"/>
+          <w:sz w:val="26"/>
+          <w:szCs w:val="26"/>
+          <w:lang w:val="en-US"/>
+        </w:rPr>
+      </w:pPr>
+    </w:p>
+    <w:p>
+      <w:pPr>
+        <w:rPr>
+          <w:rFonts w:asciiTheme="majorHAnsi" w:hAnsiTheme="majorHAnsi" w:cstheme="majorHAnsi"/>
+          <w:color w:val="FF0000"/>
+          <w:sz w:val="26"/>
+          <w:szCs w:val="26"/>
+          <w:lang w:val="en-US"/>
+        </w:rPr>
+      </w:pPr>
+      <w:r>
+        <w:rPr>
+          <w:rFonts w:asciiTheme="majorHAnsi" w:hAnsiTheme="majorHAnsi" w:cstheme="majorHAnsi"/>
+          <w:color w:val="FF0000"/>
+          <w:sz w:val="26"/>
+          <w:szCs w:val="26"/>
+          <w:lang w:val="en-US"/>
+        </w:rPr>
+        <w:t>Notify</w:t>
+      </w:r>
+    </w:p>
+    <w:p>
+      <w:pPr>
+        <w:pStyle w:val="oancuaDanhsach"/>
+        <w:numPr>
+          <w:ilvl w:val="0"/>
+          <w:numId w:val="1"/>
+        </w:numPr>
+        <w:rPr>
+          <w:rFonts w:asciiTheme="majorHAnsi" w:hAnsiTheme="majorHAnsi" w:cstheme="majorHAnsi"/>
+          <w:sz w:val="26"/>
+          <w:szCs w:val="26"/>
+          <w:lang w:val="en-US"/>
+        </w:rPr>
+      </w:pPr>
+      <w:r>
+        <w:rPr>
+          <w:rFonts w:asciiTheme="majorHAnsi" w:hAnsiTheme="majorHAnsi" w:cstheme="majorHAnsi"/>
+          <w:sz w:val="26"/>
+          <w:szCs w:val="26"/>
+          <w:lang w:val="en-US"/>
+        </w:rPr>
+        <w:t xml:space="preserve">Thực hiện thông báo khi sửa, xóa department, project và sửa employee </w:t>
+      </w:r>
+      <w:proofErr w:type="gramStart"/>
+      <w:r>
+        <w:rPr>
+          <w:rFonts w:asciiTheme="majorHAnsi" w:hAnsiTheme="majorHAnsi" w:cstheme="majorHAnsi"/>
+          <w:sz w:val="26"/>
+          <w:szCs w:val="26"/>
+          <w:lang w:val="en-US"/>
+        </w:rPr>
+        <w:t>( gửi</w:t>
+      </w:r>
+      <w:proofErr w:type="gramEnd"/>
+      <w:r>
+        <w:rPr>
+          <w:rFonts w:asciiTheme="majorHAnsi" w:hAnsiTheme="majorHAnsi" w:cstheme="majorHAnsi"/>
+          <w:sz w:val="26"/>
+          <w:szCs w:val="26"/>
+          <w:lang w:val="en-US"/>
+        </w:rPr>
+        <w:t xml:space="preserve"> đến tất cả nhân viên liên quan )</w:t>
+      </w:r>
+    </w:p>
+    <w:p>
+      <w:pPr>
+        <w:pStyle w:val="oancuaDanhsach"/>
+        <w:numPr>
+          <w:ilvl w:val="0"/>
+          <w:numId w:val="1"/>
+        </w:numPr>
+        <w:rPr>
+          <w:rFonts w:asciiTheme="majorHAnsi" w:hAnsiTheme="majorHAnsi" w:cstheme="majorHAnsi"/>
+          <w:sz w:val="26"/>
+          <w:szCs w:val="26"/>
+          <w:lang w:val="en-US"/>
+        </w:rPr>
+      </w:pPr>
+      <w:r>
+        <w:rPr>
+          <w:rFonts w:asciiTheme="majorHAnsi" w:hAnsiTheme="majorHAnsi" w:cstheme="majorHAnsi"/>
+          <w:sz w:val="26"/>
+          <w:szCs w:val="26"/>
+          <w:lang w:val="en-US"/>
+        </w:rPr>
+        <w:t>Nếu 1 nhân viên có quá 10 notify thì sẽ xóa notify cũ nhất</w:t>
+      </w:r>
+    </w:p>
+    <w:p>
+      <w:pPr>
+        <w:rPr>
+          <w:rFonts w:asciiTheme="majorHAnsi" w:hAnsiTheme="majorHAnsi" w:cstheme="majorHAnsi"/>
+          <w:color w:val="FF0000"/>
+          <w:sz w:val="26"/>
+          <w:szCs w:val="26"/>
+          <w:lang w:val="en-US"/>
+        </w:rPr>
+      </w:pPr>
+      <w:r>
+        <w:rPr>
+          <w:rFonts w:asciiTheme="majorHAnsi" w:hAnsiTheme="majorHAnsi" w:cstheme="majorHAnsi"/>
+          <w:color w:val="FF0000"/>
+          <w:sz w:val="26"/>
+          <w:szCs w:val="26"/>
+          <w:lang w:val="en-US"/>
+        </w:rPr>
+        <w:t>Send Email</w:t>
+      </w:r>
+    </w:p>
+    <w:p>
+      <w:pPr>
+        <w:pStyle w:val="oancuaDanhsach"/>
+        <w:numPr>
+          <w:ilvl w:val="0"/>
+          <w:numId w:val="1"/>
+        </w:numPr>
+        <w:rPr>
+          <w:rFonts w:asciiTheme="majorHAnsi" w:hAnsiTheme="majorHAnsi" w:cstheme="majorHAnsi"/>
+          <w:sz w:val="26"/>
+          <w:szCs w:val="26"/>
+          <w:lang w:val="en-US"/>
+        </w:rPr>
+      </w:pPr>
+      <w:r>
+        <w:rPr>
+          <w:rFonts w:asciiTheme="majorHAnsi" w:hAnsiTheme="majorHAnsi" w:cstheme="majorHAnsi"/>
+          <w:sz w:val="26"/>
+          <w:szCs w:val="26"/>
+          <w:lang w:val="en-US"/>
+        </w:rPr>
+        <w:t>Cho phép gửi file w</w:t>
+      </w:r>
+      <w:r>
+        <w:rPr>
+          <w:rFonts w:asciiTheme="majorHAnsi" w:hAnsiTheme="majorHAnsi" w:cstheme="majorHAnsi"/>
+          <w:sz w:val="26"/>
+          <w:szCs w:val="26"/>
+          <w:lang w:val="en-US"/>
+        </w:rPr>
+        <w:t>ord, excel, text</w:t>
+      </w:r>
+    </w:p>
+    <w:p>
+      <w:pPr>
+        <w:pStyle w:val="oancuaDanhsach"/>
+        <w:numPr>
+          <w:ilvl w:val="0"/>
+          <w:numId w:val="1"/>
+        </w:numPr>
+        <w:rPr>
+          <w:rFonts w:asciiTheme="majorHAnsi" w:hAnsiTheme="majorHAnsi" w:cstheme="majorHAnsi"/>
+          <w:sz w:val="26"/>
+          <w:szCs w:val="26"/>
+          <w:lang w:val="en-US"/>
+        </w:rPr>
+      </w:pPr>
+      <w:r>
+        <w:rPr>
+          <w:rFonts w:asciiTheme="majorHAnsi" w:hAnsiTheme="majorHAnsi" w:cstheme="majorHAnsi"/>
+          <w:sz w:val="26"/>
+          <w:szCs w:val="26"/>
+          <w:lang w:val="en-US"/>
+        </w:rPr>
+        <w:t>Lúc nhấn nút Send mail hệ th</w:t>
+      </w:r>
+      <w:r>
+        <w:rPr>
+          <w:rFonts w:asciiTheme="majorHAnsi" w:hAnsiTheme="majorHAnsi" w:cstheme="majorHAnsi"/>
+          <w:sz w:val="26"/>
+          <w:szCs w:val="26"/>
+          <w:lang w:val="en-US"/>
+        </w:rPr>
+        <w:t>ống sẽ kiểm tra tài khoản đã có Pass App chưa và có chỗ cho người dùng nhập vào</w:t>
+      </w:r>
+    </w:p>
+    <w:p>
+      <w:pPr>
+        <w:pStyle w:val="oancuaDanhsach"/>
+        <w:numPr>
+          <w:ilvl w:val="0"/>
+          <w:numId w:val="1"/>
+        </w:numPr>
+        <w:rPr>
+          <w:rFonts w:asciiTheme="majorHAnsi" w:hAnsiTheme="majorHAnsi" w:cstheme="majorHAnsi"/>
+          <w:sz w:val="26"/>
+          <w:szCs w:val="26"/>
+          <w:lang w:val="en-US"/>
+        </w:rPr>
+      </w:pPr>
+      <w:r>
+        <w:rPr>
+          <w:rFonts w:asciiTheme="majorHAnsi" w:hAnsiTheme="majorHAnsi" w:cstheme="majorHAnsi"/>
+          <w:sz w:val="26"/>
+          <w:szCs w:val="26"/>
+          <w:lang w:val="en-US"/>
+        </w:rPr>
+        <w:t>Sau khi nhập xong hệ th</w:t>
+      </w:r>
+      <w:r>
+        <w:rPr>
+          <w:rFonts w:asciiTheme="majorHAnsi" w:hAnsiTheme="majorHAnsi" w:cstheme="majorHAnsi"/>
+          <w:sz w:val="26"/>
+          <w:szCs w:val="26"/>
+          <w:lang w:val="en-US"/>
+        </w:rPr>
+        <w:t>ống sẽ hỏi có muốn tiếp tục không?</w:t>
+      </w:r>
+    </w:p>
+    <w:p>
+      <w:pPr>
+        <w:pStyle w:val="oancuaDanhsach"/>
+        <w:numPr>
+          <w:ilvl w:val="0"/>
+          <w:numId w:val="1"/>
+        </w:numPr>
+        <w:rPr>
+          <w:rFonts w:asciiTheme="majorHAnsi" w:hAnsiTheme="majorHAnsi" w:cstheme="majorHAnsi"/>
+          <w:color w:val="FF0000"/>
+          <w:sz w:val="26"/>
+          <w:szCs w:val="26"/>
+          <w:lang w:val="en-US"/>
+        </w:rPr>
+      </w:pPr>
+      <w:r>
+        <w:rPr>
+          <w:rFonts w:asciiTheme="majorHAnsi" w:hAnsiTheme="majorHAnsi" w:cstheme="majorHAnsi"/>
+          <w:color w:val="FF0000"/>
+          <w:sz w:val="26"/>
+          <w:szCs w:val="26"/>
+          <w:lang w:val="en-US"/>
+        </w:rPr>
+        <w:t>Admin:</w:t>
+      </w:r>
+    </w:p>
+    <w:p>
+      <w:pPr>
+        <w:pStyle w:val="oancuaDanhsach"/>
+        <w:numPr>
+          <w:ilvl w:val="1"/>
+          <w:numId w:val="1"/>
+        </w:numPr>
+        <w:rPr>
+          <w:rFonts w:asciiTheme="majorHAnsi" w:hAnsiTheme="majorHAnsi" w:cstheme="majorHAnsi"/>
+          <w:sz w:val="26"/>
+          <w:szCs w:val="26"/>
+          <w:lang w:val="en-US"/>
+        </w:rPr>
+      </w:pPr>
+      <w:r>
+        <w:rPr>
+          <w:rFonts w:asciiTheme="majorHAnsi" w:hAnsiTheme="majorHAnsi" w:cstheme="majorHAnsi"/>
+          <w:sz w:val="26"/>
+          <w:szCs w:val="26"/>
+          <w:lang w:val="en-US"/>
+        </w:rPr>
+        <w:t>Cho phép gửi 3 loại: Tất cả nhân viên, gửi cho 1 Department, gửi cho 1 nhân viên</w:t>
+      </w:r>
+    </w:p>
+    <w:p>
+      <w:pPr>
+        <w:pStyle w:val="oancuaDanhsach"/>
+        <w:numPr>
+          <w:ilvl w:val="0"/>
+          <w:numId w:val="1"/>
+        </w:numPr>
+        <w:rPr>
+          <w:rFonts w:asciiTheme="majorHAnsi" w:hAnsiTheme="majorHAnsi" w:cstheme="majorHAnsi"/>
+          <w:color w:val="FF0000"/>
+          <w:sz w:val="26"/>
+          <w:szCs w:val="26"/>
+          <w:lang w:val="en-US"/>
+        </w:rPr>
+      </w:pPr>
+      <w:r>
+        <w:rPr>
+          <w:rFonts w:asciiTheme="majorHAnsi" w:hAnsiTheme="majorHAnsi" w:cstheme="majorHAnsi"/>
+          <w:color w:val="FF0000"/>
+          <w:sz w:val="26"/>
+          <w:szCs w:val="26"/>
+          <w:lang w:val="en-US"/>
+        </w:rPr>
+        <w:t>Manager</w:t>
+      </w:r>
+      <w:r>
+        <w:rPr>
+          <w:rFonts w:asciiTheme="majorHAnsi" w:hAnsiTheme="majorHAnsi" w:cstheme="majorHAnsi"/>
+          <w:color w:val="FF0000"/>
+          <w:sz w:val="26"/>
+          <w:szCs w:val="26"/>
+          <w:lang w:val="en-US"/>
+        </w:rPr>
+        <w:t>:</w:t>
+      </w:r>
+    </w:p>
+    <w:p>
+      <w:pPr>
+        <w:pStyle w:val="oancuaDanhsach"/>
+        <w:numPr>
+          <w:ilvl w:val="1"/>
+          <w:numId w:val="1"/>
+        </w:numPr>
+        <w:rPr>
+          <w:rFonts w:asciiTheme="majorHAnsi" w:hAnsiTheme="majorHAnsi" w:cstheme="majorHAnsi"/>
+          <w:sz w:val="26"/>
+          <w:szCs w:val="26"/>
+          <w:lang w:val="en-US"/>
+        </w:rPr>
+      </w:pPr>
+      <w:r>
+        <w:rPr>
+          <w:rFonts w:asciiTheme="majorHAnsi" w:hAnsiTheme="majorHAnsi" w:cstheme="majorHAnsi"/>
+          <w:sz w:val="26"/>
+          <w:szCs w:val="26"/>
+          <w:lang w:val="en-US"/>
+        </w:rPr>
+        <w:t xml:space="preserve">Cho phép gửi </w:t>
+      </w:r>
+      <w:r>
+        <w:rPr>
+          <w:rFonts w:asciiTheme="majorHAnsi" w:hAnsiTheme="majorHAnsi" w:cstheme="majorHAnsi"/>
+          <w:sz w:val="26"/>
+          <w:szCs w:val="26"/>
+          <w:lang w:val="en-US"/>
+        </w:rPr>
+        <w:t>2</w:t>
+      </w:r>
+      <w:r>
+        <w:rPr>
+          <w:rFonts w:asciiTheme="majorHAnsi" w:hAnsiTheme="majorHAnsi" w:cstheme="majorHAnsi"/>
+          <w:sz w:val="26"/>
+          <w:szCs w:val="26"/>
+          <w:lang w:val="en-US"/>
+        </w:rPr>
+        <w:t xml:space="preserve"> loại: Tất cả nhân viên</w:t>
+      </w:r>
+      <w:r>
+        <w:rPr>
+          <w:rFonts w:asciiTheme="majorHAnsi" w:hAnsiTheme="majorHAnsi" w:cstheme="majorHAnsi"/>
+          <w:sz w:val="26"/>
+          <w:szCs w:val="26"/>
+          <w:lang w:val="en-US"/>
+        </w:rPr>
+        <w:t xml:space="preserve"> trong Department mà nhân viên đó quản lý</w:t>
+      </w:r>
+      <w:r>
+        <w:rPr>
+          <w:rFonts w:asciiTheme="majorHAnsi" w:hAnsiTheme="majorHAnsi" w:cstheme="majorHAnsi"/>
+          <w:sz w:val="26"/>
+          <w:szCs w:val="26"/>
+          <w:lang w:val="en-US"/>
+        </w:rPr>
+        <w:t>, gửi cho 1 nhân viên</w:t>
       </w:r>
       <w:r>
         <w:rPr>
@@ -1342,317 +2047,18 @@
           <w:szCs w:val="26"/>
           <w:lang w:val="en-US"/>
         </w:rPr>
-        <w:t>thông tin</w:t>
-      </w:r>
-      <w:r>
-        <w:rPr>
-          <w:rFonts w:asciiTheme="majorHAnsi" w:hAnsiTheme="majorHAnsi" w:cstheme="majorHAnsi"/>
-          <w:sz w:val="26"/>
-          <w:szCs w:val="26"/>
-          <w:lang w:val="en-US"/>
-        </w:rPr>
-        <w:t xml:space="preserve"> các</w:t>
-      </w:r>
-      <w:r>
-        <w:rPr>
-          <w:rFonts w:asciiTheme="majorHAnsi" w:hAnsiTheme="majorHAnsi" w:cstheme="majorHAnsi"/>
-          <w:sz w:val="26"/>
-          <w:szCs w:val="26"/>
-          <w:lang w:val="en-US"/>
-        </w:rPr>
-        <w:t xml:space="preserve"> account</w:t>
-      </w:r>
-      <w:r>
-        <w:rPr>
-          <w:rFonts w:asciiTheme="majorHAnsi" w:hAnsiTheme="majorHAnsi" w:cstheme="majorHAnsi"/>
-          <w:sz w:val="26"/>
-          <w:szCs w:val="26"/>
-          <w:lang w:val="en-US"/>
-        </w:rPr>
-        <w:t xml:space="preserve"> chưa có employee id và các account của Department do Manage đó quản lý</w:t>
-      </w:r>
-      <w:r>
-        <w:rPr>
-          <w:rFonts w:asciiTheme="majorHAnsi" w:hAnsiTheme="majorHAnsi" w:cstheme="majorHAnsi"/>
-          <w:sz w:val="26"/>
-          <w:szCs w:val="26"/>
-          <w:lang w:val="en-US"/>
-        </w:rPr>
-        <w:t xml:space="preserve"> lên table</w:t>
-      </w:r>
-    </w:p>
-    <w:p>
-      <w:pPr>
-        <w:pStyle w:val="oancuaDanhsach"/>
-        <w:numPr>
-          <w:ilvl w:val="0"/>
-          <w:numId w:val="1"/>
-        </w:numPr>
-        <w:rPr>
-          <w:rFonts w:asciiTheme="majorHAnsi" w:hAnsiTheme="majorHAnsi" w:cstheme="majorHAnsi"/>
-          <w:sz w:val="26"/>
-          <w:szCs w:val="26"/>
-          <w:lang w:val="en-US"/>
-        </w:rPr>
-      </w:pPr>
-      <w:r>
-        <w:rPr>
-          <w:rFonts w:asciiTheme="majorHAnsi" w:hAnsiTheme="majorHAnsi" w:cstheme="majorHAnsi"/>
-          <w:sz w:val="26"/>
-          <w:szCs w:val="26"/>
-          <w:lang w:val="en-US"/>
-        </w:rPr>
-        <w:t>Khi nhấn vào nút Assign em</w:t>
-      </w:r>
-      <w:r>
-        <w:rPr>
-          <w:rFonts w:asciiTheme="majorHAnsi" w:hAnsiTheme="majorHAnsi" w:cstheme="majorHAnsi"/>
-          <w:sz w:val="26"/>
-          <w:szCs w:val="26"/>
-          <w:lang w:val="en-US"/>
-        </w:rPr>
-        <w:t>ployee id thì table sẽ hiện lên các account chưa có employee Id và hiện thêm nút Assign để thực hiện việc gán employee id vào</w:t>
-      </w:r>
-    </w:p>
-    <w:p>
-      <w:pPr>
-        <w:pStyle w:val="oancuaDanhsach"/>
-        <w:numPr>
-          <w:ilvl w:val="0"/>
-          <w:numId w:val="1"/>
-        </w:numPr>
-        <w:rPr>
-          <w:rFonts w:asciiTheme="majorHAnsi" w:hAnsiTheme="majorHAnsi" w:cstheme="majorHAnsi"/>
-          <w:sz w:val="26"/>
-          <w:szCs w:val="26"/>
-          <w:lang w:val="en-US"/>
-        </w:rPr>
-      </w:pPr>
-      <w:r>
-        <w:rPr>
-          <w:rFonts w:asciiTheme="majorHAnsi" w:hAnsiTheme="majorHAnsi" w:cstheme="majorHAnsi"/>
-          <w:sz w:val="26"/>
-          <w:szCs w:val="26"/>
-          <w:lang w:val="en-US"/>
-        </w:rPr>
-        <w:t>Khi nhấn vào nút Assign thì sẽ</w:t>
-      </w:r>
-      <w:r>
-        <w:rPr>
-          <w:rFonts w:asciiTheme="majorHAnsi" w:hAnsiTheme="majorHAnsi" w:cstheme="majorHAnsi"/>
-          <w:sz w:val="26"/>
-          <w:szCs w:val="26"/>
-          <w:lang w:val="en-US"/>
-        </w:rPr>
-        <w:t xml:space="preserve"> hiện table có các employee</w:t>
-      </w:r>
-      <w:r>
-        <w:rPr>
-          <w:rFonts w:asciiTheme="majorHAnsi" w:hAnsiTheme="majorHAnsi" w:cstheme="majorHAnsi"/>
-          <w:sz w:val="26"/>
-          <w:szCs w:val="26"/>
-          <w:lang w:val="en-US"/>
-        </w:rPr>
-        <w:t xml:space="preserve"> thuộc department do manage đó quản lý</w:t>
-      </w:r>
-      <w:r>
-        <w:rPr>
-          <w:rFonts w:asciiTheme="majorHAnsi" w:hAnsiTheme="majorHAnsi" w:cstheme="majorHAnsi"/>
-          <w:sz w:val="26"/>
-          <w:szCs w:val="26"/>
-          <w:lang w:val="en-US"/>
-        </w:rPr>
-        <w:t xml:space="preserve"> chưa có account</w:t>
-      </w:r>
-      <w:r>
-        <w:rPr>
-          <w:rFonts w:asciiTheme="majorHAnsi" w:hAnsiTheme="majorHAnsi" w:cstheme="majorHAnsi"/>
-          <w:sz w:val="26"/>
-          <w:szCs w:val="26"/>
-          <w:lang w:val="en-US"/>
-        </w:rPr>
-        <w:t xml:space="preserve"> </w:t>
-      </w:r>
-      <w:r>
-        <w:rPr>
-          <w:rFonts w:asciiTheme="majorHAnsi" w:hAnsiTheme="majorHAnsi" w:cstheme="majorHAnsi"/>
-          <w:sz w:val="26"/>
-          <w:szCs w:val="26"/>
-          <w:lang w:val="en-US"/>
-        </w:rPr>
-        <w:t>và nút Assign để thực hiện việc gán</w:t>
-      </w:r>
-    </w:p>
-    <w:p>
-      <w:pPr>
-        <w:pStyle w:val="oancuaDanhsach"/>
-        <w:numPr>
-          <w:ilvl w:val="0"/>
-          <w:numId w:val="1"/>
-        </w:numPr>
-        <w:rPr>
-          <w:rFonts w:asciiTheme="majorHAnsi" w:hAnsiTheme="majorHAnsi" w:cstheme="majorHAnsi"/>
-          <w:sz w:val="26"/>
-          <w:szCs w:val="26"/>
-          <w:lang w:val="en-US"/>
-        </w:rPr>
-      </w:pPr>
-      <w:r>
-        <w:rPr>
-          <w:rFonts w:asciiTheme="majorHAnsi" w:hAnsiTheme="majorHAnsi" w:cstheme="majorHAnsi"/>
-          <w:sz w:val="26"/>
-          <w:szCs w:val="26"/>
-          <w:lang w:val="en-US"/>
-        </w:rPr>
-        <w:lastRenderedPageBreak/>
-        <w:t>So sánh position của employee với type của account nếu không giống nhau thì sẽ hiện “</w:t>
-      </w:r>
-      <w:r>
-        <w:rPr>
-          <w:rFonts w:asciiTheme="majorHAnsi" w:hAnsiTheme="majorHAnsi" w:cstheme="majorHAnsi"/>
-          <w:sz w:val="26"/>
-          <w:szCs w:val="26"/>
-          <w:lang w:val="en-US"/>
-        </w:rPr>
-        <w:t>Account and Employee are not functional</w:t>
-      </w:r>
-      <w:r>
-        <w:rPr>
-          <w:rFonts w:asciiTheme="majorHAnsi" w:hAnsiTheme="majorHAnsi" w:cstheme="majorHAnsi"/>
-          <w:sz w:val="26"/>
-          <w:szCs w:val="26"/>
-          <w:lang w:val="en-US"/>
-        </w:rPr>
-        <w:t xml:space="preserve">” </w:t>
-      </w:r>
-    </w:p>
-    <w:p>
-      <w:pPr>
-        <w:pStyle w:val="oancuaDanhsach"/>
-        <w:numPr>
-          <w:ilvl w:val="0"/>
-          <w:numId w:val="1"/>
-        </w:numPr>
-        <w:rPr>
-          <w:rFonts w:asciiTheme="majorHAnsi" w:hAnsiTheme="majorHAnsi" w:cstheme="majorHAnsi"/>
-          <w:sz w:val="26"/>
-          <w:szCs w:val="26"/>
-          <w:lang w:val="en-US"/>
-        </w:rPr>
-      </w:pPr>
-      <w:r>
-        <w:rPr>
-          <w:rFonts w:asciiTheme="majorHAnsi" w:hAnsiTheme="majorHAnsi" w:cstheme="majorHAnsi"/>
-          <w:sz w:val="26"/>
-          <w:szCs w:val="26"/>
-          <w:lang w:val="en-US"/>
-        </w:rPr>
-        <w:t>Thực hiện việc tìm kiếm các employee đó theo id và position</w:t>
-      </w:r>
-    </w:p>
-    <w:p>
-      <w:pPr>
-        <w:pStyle w:val="oancuaDanhsach"/>
-        <w:numPr>
-          <w:ilvl w:val="0"/>
-          <w:numId w:val="1"/>
-        </w:numPr>
-        <w:rPr>
-          <w:rFonts w:asciiTheme="majorHAnsi" w:hAnsiTheme="majorHAnsi" w:cstheme="majorHAnsi"/>
-          <w:sz w:val="26"/>
-          <w:szCs w:val="26"/>
-          <w:lang w:val="en-US"/>
-        </w:rPr>
-      </w:pPr>
-      <w:r>
-        <w:rPr>
-          <w:rFonts w:asciiTheme="majorHAnsi" w:hAnsiTheme="majorHAnsi" w:cstheme="majorHAnsi"/>
-          <w:sz w:val="26"/>
-          <w:szCs w:val="26"/>
-          <w:lang w:val="en-US"/>
-        </w:rPr>
-        <w:t>Xử lý search theo 2 dạng đầy đủ account và các account chưa có employee id</w:t>
-      </w:r>
-    </w:p>
-    <w:p>
-      <w:pPr>
-        <w:rPr>
-          <w:rFonts w:asciiTheme="majorHAnsi" w:hAnsiTheme="majorHAnsi" w:cstheme="majorHAnsi"/>
-          <w:color w:val="FF0000"/>
-          <w:sz w:val="26"/>
-          <w:szCs w:val="26"/>
-          <w:lang w:val="en-US"/>
-        </w:rPr>
-      </w:pPr>
-    </w:p>
-    <w:p>
-      <w:pPr>
-        <w:rPr>
-          <w:rFonts w:asciiTheme="majorHAnsi" w:hAnsiTheme="majorHAnsi" w:cstheme="majorHAnsi"/>
-          <w:color w:val="FF0000"/>
-          <w:sz w:val="26"/>
-          <w:szCs w:val="26"/>
-          <w:lang w:val="en-US"/>
-        </w:rPr>
-      </w:pPr>
-      <w:r>
-        <w:rPr>
-          <w:rFonts w:asciiTheme="majorHAnsi" w:hAnsiTheme="majorHAnsi" w:cstheme="majorHAnsi"/>
-          <w:color w:val="FF0000"/>
-          <w:sz w:val="26"/>
-          <w:szCs w:val="26"/>
-          <w:lang w:val="en-US"/>
-        </w:rPr>
-        <w:t>Notify</w:t>
-      </w:r>
-    </w:p>
-    <w:p>
-      <w:pPr>
-        <w:pStyle w:val="oancuaDanhsach"/>
-        <w:numPr>
-          <w:ilvl w:val="0"/>
-          <w:numId w:val="1"/>
-        </w:numPr>
-        <w:rPr>
-          <w:rFonts w:asciiTheme="majorHAnsi" w:hAnsiTheme="majorHAnsi" w:cstheme="majorHAnsi"/>
-          <w:sz w:val="26"/>
-          <w:szCs w:val="26"/>
-          <w:lang w:val="en-US"/>
-        </w:rPr>
-      </w:pPr>
-      <w:r>
-        <w:rPr>
-          <w:rFonts w:asciiTheme="majorHAnsi" w:hAnsiTheme="majorHAnsi" w:cstheme="majorHAnsi"/>
-          <w:sz w:val="26"/>
-          <w:szCs w:val="26"/>
-          <w:lang w:val="en-US"/>
-        </w:rPr>
-        <w:t>Thực hiện thông báo khi sửa, xóa department, project và sửa employee ( gửi đến tất cả nhân viên liên quan )</w:t>
-      </w:r>
-    </w:p>
-    <w:p>
-      <w:pPr>
-        <w:pStyle w:val="oancuaDanhsach"/>
-        <w:numPr>
-          <w:ilvl w:val="0"/>
-          <w:numId w:val="1"/>
-        </w:numPr>
-        <w:rPr>
-          <w:rFonts w:asciiTheme="majorHAnsi" w:hAnsiTheme="majorHAnsi" w:cstheme="majorHAnsi"/>
-          <w:sz w:val="26"/>
-          <w:szCs w:val="26"/>
-          <w:lang w:val="en-US"/>
-        </w:rPr>
-      </w:pPr>
-      <w:r>
-        <w:rPr>
-          <w:rFonts w:asciiTheme="majorHAnsi" w:hAnsiTheme="majorHAnsi" w:cstheme="majorHAnsi"/>
-          <w:sz w:val="26"/>
-          <w:szCs w:val="26"/>
-          <w:lang w:val="en-US"/>
-        </w:rPr>
-        <w:t>Nếu 1 nhân viên có quá 10 notify thì sẽ xóa notify cũ nhất</w:t>
-      </w:r>
+        <w:t>trong Department mà nhân viên đó quản lý</w:t>
+      </w:r>
+    </w:p>
+    <w:p>
+      <w:pPr>
+        <w:rPr>
+          <w:rFonts w:asciiTheme="majorHAnsi" w:hAnsiTheme="majorHAnsi" w:cstheme="majorHAnsi"/>
+          <w:sz w:val="26"/>
+          <w:szCs w:val="26"/>
+          <w:lang w:val="en-US"/>
+        </w:rPr>
+      </w:pPr>
     </w:p>
     <w:sectPr>
       <w:pgSz w:w="11906" w:h="16838"/>

</xml_diff>